<commit_message>
updated report, interpolation section & a figure of shadow plane estimation missed
</commit_message>
<xml_diff>
--- a/report/report.docx
+++ b/report/report.docx
@@ -140,19 +140,13 @@
         <w:t xml:space="preserve"> Inspired by Jean-Yves Bouguet’s PhD thesis [1], we implemented a 3D scanner which makes use of the shadows of a stick onto the object that is to be scanned. Equipment required by this 3D scanner is quite simple: a camera, a stick, a lamp, </w:t>
       </w:r>
       <w:r>
-        <w:t xml:space="preserve">a pencil and a chessboard. In this report, we will explain the method used to achieve the 3D scanning form shadows as well as present the results of the scanner. Analysis </w:t>
-      </w:r>
-      <w:r>
-        <w:t>on</w:t>
-      </w:r>
-      <w:r>
-        <w:t xml:space="preserve"> the scanning </w:t>
-      </w:r>
-      <w:r>
-        <w:t>results</w:t>
-      </w:r>
-      <w:r>
-        <w:t xml:space="preserve"> and potential improvements will be discussed</w:t>
+        <w:t xml:space="preserve">a pencil and a chessboard. In this report, we will explain the method used to achieve the 3D scanning form shadows as well as present the results of the scanner. </w:t>
+      </w:r>
+      <w:r>
+        <w:t>P</w:t>
+      </w:r>
+      <w:r>
+        <w:t>otential improvements will be discussed</w:t>
       </w:r>
       <w:r>
         <w:t xml:space="preserve"> in this report</w:t>
@@ -417,10 +411,11 @@
         <w:rPr>
           <w:noProof/>
         </w:rPr>
+        <w:lastRenderedPageBreak/>
         <w:drawing>
           <wp:inline distT="0" distB="0" distL="0" distR="0">
-            <wp:extent cx="4371975" cy="4595362"/>
-            <wp:effectExtent l="0" t="0" r="0" b="0"/>
+            <wp:extent cx="4068827" cy="4276725"/>
+            <wp:effectExtent l="0" t="0" r="8255" b="0"/>
             <wp:docPr id="1" name="图片 1" descr="C:\Users\limengxin\Documents\GitHub\3DfromShadows\slide\instructions.png"/>
             <wp:cNvGraphicFramePr>
               <a:graphicFrameLocks xmlns:a="http://schemas.openxmlformats.org/drawingml/2006/main" noChangeAspect="1"/>
@@ -450,7 +445,7 @@
                   <pic:spPr bwMode="auto">
                     <a:xfrm>
                       <a:off x="0" y="0"/>
-                      <a:ext cx="4379117" cy="4602869"/>
+                      <a:ext cx="4076719" cy="4285020"/>
                     </a:xfrm>
                     <a:prstGeom prst="rect">
                       <a:avLst/>
@@ -466,6 +461,12 @@
           </wp:inline>
         </w:drawing>
       </w:r>
+      <w:r>
+        <w:rPr>
+          <w:rFonts w:hint="eastAsia"/>
+        </w:rPr>
+        <w:t xml:space="preserve"> </w:t>
+      </w:r>
     </w:p>
     <w:p>
       <w:pPr>
@@ -519,7 +520,19 @@
         <w:spacing w:line="276" w:lineRule="auto"/>
       </w:pPr>
       <w:r>
-        <w:t xml:space="preserve">A camera can be modeled by intrinsic and extrinsic parameters which can be represented by two matrices respectively. The intrinsic matrix is conventionally </w:t>
+        <w:t>A camera can be modeled by intrinsic and extrinsic parameters which can be represented by</w:t>
+      </w:r>
+      <w:r>
+        <w:t xml:space="preserve"> the intrinsic and extrinsic</w:t>
+      </w:r>
+      <w:r>
+        <w:t xml:space="preserve"> matri</w:t>
+      </w:r>
+      <w:r>
+        <w:t>x</w:t>
+      </w:r>
+      <w:r>
+        <w:t xml:space="preserve"> respectively. The intrinsic matrix is conventionally </w:t>
       </w:r>
       <w:r>
         <w:t>denoted by K, a 3x</w:t>
@@ -1253,27 +1266,21 @@
       <w:pPr>
         <w:spacing w:line="276" w:lineRule="auto"/>
       </w:pPr>
-    </w:p>
-    <w:p>
-      <w:pPr>
-        <w:spacing w:line="276" w:lineRule="auto"/>
-        <w:jc w:val="center"/>
-      </w:pPr>
       <w:r>
         <w:rPr>
           <w:noProof/>
         </w:rPr>
         <w:drawing>
-          <wp:anchor distT="0" distB="0" distL="114300" distR="114300" simplePos="0" relativeHeight="251659264" behindDoc="0" locked="0" layoutInCell="1" allowOverlap="1" wp14:anchorId="491CD2FE" wp14:editId="71D72DAA">
+          <wp:anchor distT="0" distB="0" distL="114300" distR="114300" simplePos="0" relativeHeight="251659264" behindDoc="0" locked="0" layoutInCell="1" allowOverlap="1" wp14:anchorId="5516E469" wp14:editId="6A456530">
             <wp:simplePos x="0" y="0"/>
             <wp:positionH relativeFrom="margin">
-              <wp:align>right</wp:align>
+              <wp:posOffset>2761615</wp:posOffset>
             </wp:positionH>
             <wp:positionV relativeFrom="paragraph">
-              <wp:posOffset>0</wp:posOffset>
+              <wp:posOffset>230505</wp:posOffset>
             </wp:positionV>
-            <wp:extent cx="2514600" cy="1676400"/>
-            <wp:effectExtent l="0" t="0" r="0" b="0"/>
+            <wp:extent cx="2213610" cy="1476375"/>
+            <wp:effectExtent l="0" t="0" r="0" b="9525"/>
             <wp:wrapTopAndBottom/>
             <wp:docPr id="5" name="图片 5"/>
             <wp:cNvGraphicFramePr>
@@ -1301,7 +1308,7 @@
                   <pic:spPr>
                     <a:xfrm>
                       <a:off x="0" y="0"/>
-                      <a:ext cx="2514600" cy="1676400"/>
+                      <a:ext cx="2213610" cy="1476375"/>
                     </a:xfrm>
                     <a:prstGeom prst="rect">
                       <a:avLst/>
@@ -1324,16 +1331,16 @@
           <w:noProof/>
         </w:rPr>
         <w:drawing>
-          <wp:anchor distT="0" distB="0" distL="114300" distR="114300" simplePos="0" relativeHeight="251658240" behindDoc="0" locked="0" layoutInCell="1" allowOverlap="1" wp14:anchorId="66FFD954" wp14:editId="00414E0D">
+          <wp:anchor distT="0" distB="0" distL="114300" distR="114300" simplePos="0" relativeHeight="251658240" behindDoc="0" locked="0" layoutInCell="1" allowOverlap="1" wp14:anchorId="3B560FB6" wp14:editId="6FA588B0">
             <wp:simplePos x="0" y="0"/>
             <wp:positionH relativeFrom="margin">
               <wp:align>left</wp:align>
             </wp:positionH>
             <wp:positionV relativeFrom="paragraph">
-              <wp:posOffset>0</wp:posOffset>
+              <wp:posOffset>231140</wp:posOffset>
             </wp:positionV>
-            <wp:extent cx="2528570" cy="1685925"/>
-            <wp:effectExtent l="0" t="0" r="5080" b="9525"/>
+            <wp:extent cx="2228850" cy="1485900"/>
+            <wp:effectExtent l="0" t="0" r="0" b="0"/>
             <wp:wrapTopAndBottom/>
             <wp:docPr id="4" name="图片 4"/>
             <wp:cNvGraphicFramePr>
@@ -1361,7 +1368,7 @@
                   <pic:spPr>
                     <a:xfrm>
                       <a:off x="0" y="0"/>
-                      <a:ext cx="2528570" cy="1685925"/>
+                      <a:ext cx="2228850" cy="1485900"/>
                     </a:xfrm>
                     <a:prstGeom prst="rect">
                       <a:avLst/>
@@ -1379,6 +1386,12 @@
           </wp:anchor>
         </w:drawing>
       </w:r>
+    </w:p>
+    <w:p>
+      <w:pPr>
+        <w:spacing w:line="276" w:lineRule="auto"/>
+        <w:jc w:val="center"/>
+      </w:pPr>
     </w:p>
     <w:p>
       <w:pPr>
@@ -2737,14 +2750,7 @@
                           <w:color w:val="7030A0"/>
                           <w:sz w:val="21"/>
                         </w:rPr>
-                        <w:t>l</w:t>
-                      </w:r>
-                      <w:r>
-                        <w:rPr>
-                          <w:color w:val="7030A0"/>
-                          <w:sz w:val="21"/>
-                        </w:rPr>
-                        <w:t>ight source</w:t>
+                        <w:t>light source</w:t>
                       </w:r>
                     </w:p>
                   </w:txbxContent>
@@ -3321,8 +3327,8 @@
         </w:rPr>
         <w:drawing>
           <wp:inline distT="0" distB="0" distL="0" distR="0">
-            <wp:extent cx="4229100" cy="2696522"/>
-            <wp:effectExtent l="0" t="0" r="0" b="8890"/>
+            <wp:extent cx="3581400" cy="2283541"/>
+            <wp:effectExtent l="0" t="0" r="0" b="2540"/>
             <wp:docPr id="11" name="图片 11"/>
             <wp:cNvGraphicFramePr>
               <a:graphicFrameLocks xmlns:a="http://schemas.openxmlformats.org/drawingml/2006/main" noChangeAspect="1"/>
@@ -3349,7 +3355,7 @@
                   <pic:spPr>
                     <a:xfrm>
                       <a:off x="0" y="0"/>
-                      <a:ext cx="4233086" cy="2699063"/>
+                      <a:ext cx="3585823" cy="2286361"/>
                     </a:xfrm>
                     <a:prstGeom prst="rect">
                       <a:avLst/>
@@ -3853,11 +3859,7 @@
         <w:t xml:space="preserve">. </w:t>
       </w:r>
       <w:r>
-        <w:t xml:space="preserve">To find these intersection points, the projection </w:t>
-      </w:r>
-      <w:r>
-        <w:lastRenderedPageBreak/>
-        <w:t xml:space="preserve">matrix of the camera is to be used, and since the horizontal plane </w:t>
+        <w:t xml:space="preserve">To find these intersection points, the projection matrix of the camera is to be used, and since the horizontal plane </w:t>
       </w:r>
       <m:oMath>
         <m:sSub>
@@ -5019,7 +5021,13 @@
         <w:spacing w:before="240" w:line="276" w:lineRule="auto"/>
       </w:pPr>
       <w:r>
-        <w:t>Triangulation is the last step for the 3D reconstruction of the object and it is the process to obtain the 3D position of a certain point provided that its 2D position in the image is known. As discussed in the method overview section, the 3D position of such point can be obtained by intersecting the ray O</w:t>
+        <w:t xml:space="preserve">Triangulation is the last step for the 3D reconstruction and it is the process to obtain the 3D position of a certain point </w:t>
+      </w:r>
+      <w:r>
+        <w:t>with</w:t>
+      </w:r>
+      <w:r>
+        <w:t xml:space="preserve"> its 2D position in the image known. As discussed in the method overview section, the 3D position of such point can be obtained by intersecting the ray O</w:t>
       </w:r>
       <w:r>
         <w:rPr>
@@ -5034,7 +5042,13 @@
         <w:softHyphen/>
       </w:r>
       <w:r>
-        <w:t xml:space="preserve">p in Fig.1 with the shadow plane. In the previous step, we have finished the shadow plane estimation and defined it by </w:t>
+        <w:t xml:space="preserve">p in Fig.1 with the shadow plane. In the previous step, we have finished the shadow plane estimation and defined it </w:t>
+      </w:r>
+      <w:r>
+        <w:t>with</w:t>
+      </w:r>
+      <w:r>
+        <w:t xml:space="preserve"> </w:t>
       </w:r>
       <w:r>
         <w:t xml:space="preserve">the light source location, </w:t>
@@ -5148,7 +5162,7 @@
         <w:t>2</w:t>
       </w:r>
       <w:r>
-        <w:t xml:space="preserve">) on shadow line. </w:t>
+        <w:t xml:space="preserve">). </w:t>
       </w:r>
       <w:r>
         <w:t>To determine the line O</w:t>
@@ -5220,7 +5234,13 @@
         <w:t xml:space="preserve">. </w:t>
       </w:r>
       <w:r>
-        <w:t>This process is exactly the same as what we do to find out the P</w:t>
+        <w:t xml:space="preserve">This process is exactly the </w:t>
+      </w:r>
+      <w:r>
+        <w:t>same as what we do to find out</w:t>
+      </w:r>
+      <w:r>
+        <w:t xml:space="preserve"> P</w:t>
       </w:r>
       <w:r>
         <w:rPr>
@@ -5284,13 +5304,2526 @@
       <w:r>
         <w:t xml:space="preserve">. </w:t>
       </w:r>
-      <w:bookmarkStart w:id="0" w:name="_GoBack"/>
-      <w:bookmarkEnd w:id="0"/>
+      <w:r>
+        <w:t>Assume that the intersection P has the coordinate (X, Y, Z)</w:t>
+      </w:r>
+      <w:r>
+        <w:t>, then P must be in the plane SP</w:t>
+      </w:r>
+      <w:r>
+        <w:rPr>
+          <w:vertAlign w:val="subscript"/>
+        </w:rPr>
+        <w:t>1</w:t>
+      </w:r>
+      <w:r>
+        <w:t>P</w:t>
+      </w:r>
+      <w:r>
+        <w:rPr>
+          <w:vertAlign w:val="subscript"/>
+        </w:rPr>
+        <w:t>2</w:t>
+      </w:r>
+      <w:r>
+        <w:t xml:space="preserve">. </w:t>
+      </w:r>
+      <w:r>
+        <w:t>Let matrix A to be the following:</w:t>
+      </w:r>
+    </w:p>
+    <w:p>
+      <w:pPr>
+        <w:spacing w:before="240" w:line="276" w:lineRule="auto"/>
+        <w:jc w:val="center"/>
+      </w:pPr>
+      <w:r>
+        <w:t xml:space="preserve">                          </w:t>
+      </w:r>
+      <w:r>
+        <w:t>A=</w:t>
+      </w:r>
+      <m:oMath>
+        <m:d>
+          <m:dPr>
+            <m:begChr m:val="["/>
+            <m:endChr m:val="]"/>
+            <m:ctrlPr>
+              <w:rPr>
+                <w:rFonts w:ascii="Cambria Math" w:hAnsi="Cambria Math"/>
+              </w:rPr>
+            </m:ctrlPr>
+          </m:dPr>
+          <m:e>
+            <m:m>
+              <m:mPr>
+                <m:mcs>
+                  <m:mc>
+                    <m:mcPr>
+                      <m:count m:val="2"/>
+                      <m:mcJc m:val="center"/>
+                    </m:mcPr>
+                  </m:mc>
+                </m:mcs>
+                <m:ctrlPr>
+                  <w:rPr>
+                    <w:rFonts w:ascii="Cambria Math" w:hAnsi="Cambria Math"/>
+                    <w:i/>
+                  </w:rPr>
+                </m:ctrlPr>
+              </m:mPr>
+              <m:mr>
+                <m:e>
+                  <m:m>
+                    <m:mPr>
+                      <m:mcs>
+                        <m:mc>
+                          <m:mcPr>
+                            <m:count m:val="2"/>
+                            <m:mcJc m:val="center"/>
+                          </m:mcPr>
+                        </m:mc>
+                      </m:mcs>
+                      <m:ctrlPr>
+                        <w:rPr>
+                          <w:rFonts w:ascii="Cambria Math" w:hAnsi="Cambria Math"/>
+                          <w:i/>
+                        </w:rPr>
+                      </m:ctrlPr>
+                    </m:mPr>
+                    <m:mr>
+                      <m:e>
+                        <m:r>
+                          <w:rPr>
+                            <w:rFonts w:ascii="Cambria Math" w:hAnsi="Cambria Math"/>
+                          </w:rPr>
+                          <m:t>X</m:t>
+                        </m:r>
+                      </m:e>
+                      <m:e>
+                        <m:r>
+                          <w:rPr>
+                            <w:rFonts w:ascii="Cambria Math" w:hAnsi="Cambria Math"/>
+                          </w:rPr>
+                          <m:t>Y</m:t>
+                        </m:r>
+                      </m:e>
+                    </m:mr>
+                    <m:mr>
+                      <m:e>
+                        <m:sSub>
+                          <m:sSubPr>
+                            <m:ctrlPr>
+                              <w:rPr>
+                                <w:rFonts w:ascii="Cambria Math" w:hAnsi="Cambria Math"/>
+                                <w:i/>
+                              </w:rPr>
+                            </m:ctrlPr>
+                          </m:sSubPr>
+                          <m:e>
+                            <m:r>
+                              <w:rPr>
+                                <w:rFonts w:ascii="Cambria Math" w:hAnsi="Cambria Math"/>
+                              </w:rPr>
+                              <m:t>X</m:t>
+                            </m:r>
+                          </m:e>
+                          <m:sub>
+                            <m:r>
+                              <w:rPr>
+                                <w:rFonts w:ascii="Cambria Math" w:hAnsi="Cambria Math"/>
+                              </w:rPr>
+                              <m:t>S</m:t>
+                            </m:r>
+                          </m:sub>
+                        </m:sSub>
+                      </m:e>
+                      <m:e>
+                        <m:sSub>
+                          <m:sSubPr>
+                            <m:ctrlPr>
+                              <w:rPr>
+                                <w:rFonts w:ascii="Cambria Math" w:hAnsi="Cambria Math"/>
+                                <w:i/>
+                              </w:rPr>
+                            </m:ctrlPr>
+                          </m:sSubPr>
+                          <m:e>
+                            <m:r>
+                              <w:rPr>
+                                <w:rFonts w:ascii="Cambria Math" w:hAnsi="Cambria Math"/>
+                              </w:rPr>
+                              <m:t>Y</m:t>
+                            </m:r>
+                          </m:e>
+                          <m:sub>
+                            <m:r>
+                              <w:rPr>
+                                <w:rFonts w:ascii="Cambria Math" w:hAnsi="Cambria Math"/>
+                              </w:rPr>
+                              <m:t>S</m:t>
+                            </m:r>
+                          </m:sub>
+                        </m:sSub>
+                      </m:e>
+                    </m:mr>
+                  </m:m>
+                </m:e>
+                <m:e>
+                  <m:m>
+                    <m:mPr>
+                      <m:mcs>
+                        <m:mc>
+                          <m:mcPr>
+                            <m:count m:val="2"/>
+                            <m:mcJc m:val="center"/>
+                          </m:mcPr>
+                        </m:mc>
+                      </m:mcs>
+                      <m:ctrlPr>
+                        <w:rPr>
+                          <w:rFonts w:ascii="Cambria Math" w:hAnsi="Cambria Math"/>
+                          <w:i/>
+                        </w:rPr>
+                      </m:ctrlPr>
+                    </m:mPr>
+                    <m:mr>
+                      <m:e>
+                        <m:r>
+                          <w:rPr>
+                            <w:rFonts w:ascii="Cambria Math" w:hAnsi="Cambria Math"/>
+                          </w:rPr>
+                          <m:t>Z</m:t>
+                        </m:r>
+                      </m:e>
+                      <m:e>
+                        <m:r>
+                          <w:rPr>
+                            <w:rFonts w:ascii="Cambria Math" w:hAnsi="Cambria Math"/>
+                          </w:rPr>
+                          <m:t>1</m:t>
+                        </m:r>
+                      </m:e>
+                    </m:mr>
+                    <m:mr>
+                      <m:e>
+                        <m:sSub>
+                          <m:sSubPr>
+                            <m:ctrlPr>
+                              <w:rPr>
+                                <w:rFonts w:ascii="Cambria Math" w:hAnsi="Cambria Math"/>
+                                <w:i/>
+                              </w:rPr>
+                            </m:ctrlPr>
+                          </m:sSubPr>
+                          <m:e>
+                            <m:r>
+                              <w:rPr>
+                                <w:rFonts w:ascii="Cambria Math" w:hAnsi="Cambria Math"/>
+                              </w:rPr>
+                              <m:t>Z</m:t>
+                            </m:r>
+                          </m:e>
+                          <m:sub>
+                            <m:r>
+                              <w:rPr>
+                                <w:rFonts w:ascii="Cambria Math" w:hAnsi="Cambria Math"/>
+                              </w:rPr>
+                              <m:t>S</m:t>
+                            </m:r>
+                          </m:sub>
+                        </m:sSub>
+                      </m:e>
+                      <m:e>
+                        <m:r>
+                          <w:rPr>
+                            <w:rFonts w:ascii="Cambria Math" w:hAnsi="Cambria Math"/>
+                          </w:rPr>
+                          <m:t>1</m:t>
+                        </m:r>
+                      </m:e>
+                    </m:mr>
+                  </m:m>
+                </m:e>
+              </m:mr>
+              <m:mr>
+                <m:e>
+                  <m:m>
+                    <m:mPr>
+                      <m:mcs>
+                        <m:mc>
+                          <m:mcPr>
+                            <m:count m:val="2"/>
+                            <m:mcJc m:val="center"/>
+                          </m:mcPr>
+                        </m:mc>
+                      </m:mcs>
+                      <m:ctrlPr>
+                        <w:rPr>
+                          <w:rFonts w:ascii="Cambria Math" w:hAnsi="Cambria Math"/>
+                          <w:i/>
+                        </w:rPr>
+                      </m:ctrlPr>
+                    </m:mPr>
+                    <m:mr>
+                      <m:e>
+                        <m:sSub>
+                          <m:sSubPr>
+                            <m:ctrlPr>
+                              <w:rPr>
+                                <w:rFonts w:ascii="Cambria Math" w:hAnsi="Cambria Math"/>
+                                <w:i/>
+                              </w:rPr>
+                            </m:ctrlPr>
+                          </m:sSubPr>
+                          <m:e>
+                            <m:r>
+                              <w:rPr>
+                                <w:rFonts w:ascii="Cambria Math" w:hAnsi="Cambria Math"/>
+                              </w:rPr>
+                              <m:t>X</m:t>
+                            </m:r>
+                          </m:e>
+                          <m:sub>
+                            <m:r>
+                              <w:rPr>
+                                <w:rFonts w:ascii="Cambria Math" w:hAnsi="Cambria Math"/>
+                              </w:rPr>
+                              <m:t>1</m:t>
+                            </m:r>
+                          </m:sub>
+                        </m:sSub>
+                      </m:e>
+                      <m:e>
+                        <m:sSub>
+                          <m:sSubPr>
+                            <m:ctrlPr>
+                              <w:rPr>
+                                <w:rFonts w:ascii="Cambria Math" w:hAnsi="Cambria Math"/>
+                                <w:i/>
+                              </w:rPr>
+                            </m:ctrlPr>
+                          </m:sSubPr>
+                          <m:e>
+                            <m:r>
+                              <w:rPr>
+                                <w:rFonts w:ascii="Cambria Math" w:hAnsi="Cambria Math"/>
+                              </w:rPr>
+                              <m:t>Y</m:t>
+                            </m:r>
+                          </m:e>
+                          <m:sub>
+                            <m:r>
+                              <w:rPr>
+                                <w:rFonts w:ascii="Cambria Math" w:hAnsi="Cambria Math"/>
+                              </w:rPr>
+                              <m:t>1</m:t>
+                            </m:r>
+                          </m:sub>
+                        </m:sSub>
+                      </m:e>
+                    </m:mr>
+                    <m:mr>
+                      <m:e>
+                        <m:sSub>
+                          <m:sSubPr>
+                            <m:ctrlPr>
+                              <w:rPr>
+                                <w:rFonts w:ascii="Cambria Math" w:hAnsi="Cambria Math"/>
+                                <w:i/>
+                              </w:rPr>
+                            </m:ctrlPr>
+                          </m:sSubPr>
+                          <m:e>
+                            <m:r>
+                              <w:rPr>
+                                <w:rFonts w:ascii="Cambria Math" w:hAnsi="Cambria Math"/>
+                              </w:rPr>
+                              <m:t>X</m:t>
+                            </m:r>
+                          </m:e>
+                          <m:sub>
+                            <m:r>
+                              <w:rPr>
+                                <w:rFonts w:ascii="Cambria Math" w:hAnsi="Cambria Math"/>
+                              </w:rPr>
+                              <m:t>2</m:t>
+                            </m:r>
+                          </m:sub>
+                        </m:sSub>
+                      </m:e>
+                      <m:e>
+                        <m:sSub>
+                          <m:sSubPr>
+                            <m:ctrlPr>
+                              <w:rPr>
+                                <w:rFonts w:ascii="Cambria Math" w:hAnsi="Cambria Math"/>
+                                <w:i/>
+                              </w:rPr>
+                            </m:ctrlPr>
+                          </m:sSubPr>
+                          <m:e>
+                            <m:r>
+                              <w:rPr>
+                                <w:rFonts w:ascii="Cambria Math" w:hAnsi="Cambria Math"/>
+                              </w:rPr>
+                              <m:t>Y</m:t>
+                            </m:r>
+                          </m:e>
+                          <m:sub>
+                            <m:r>
+                              <w:rPr>
+                                <w:rFonts w:ascii="Cambria Math" w:hAnsi="Cambria Math"/>
+                              </w:rPr>
+                              <m:t>2</m:t>
+                            </m:r>
+                          </m:sub>
+                        </m:sSub>
+                      </m:e>
+                    </m:mr>
+                  </m:m>
+                </m:e>
+                <m:e>
+                  <m:m>
+                    <m:mPr>
+                      <m:mcs>
+                        <m:mc>
+                          <m:mcPr>
+                            <m:count m:val="2"/>
+                            <m:mcJc m:val="center"/>
+                          </m:mcPr>
+                        </m:mc>
+                      </m:mcs>
+                      <m:ctrlPr>
+                        <w:rPr>
+                          <w:rFonts w:ascii="Cambria Math" w:hAnsi="Cambria Math"/>
+                          <w:i/>
+                        </w:rPr>
+                      </m:ctrlPr>
+                    </m:mPr>
+                    <m:mr>
+                      <m:e>
+                        <m:sSub>
+                          <m:sSubPr>
+                            <m:ctrlPr>
+                              <w:rPr>
+                                <w:rFonts w:ascii="Cambria Math" w:hAnsi="Cambria Math"/>
+                                <w:i/>
+                              </w:rPr>
+                            </m:ctrlPr>
+                          </m:sSubPr>
+                          <m:e>
+                            <m:r>
+                              <w:rPr>
+                                <w:rFonts w:ascii="Cambria Math" w:hAnsi="Cambria Math"/>
+                              </w:rPr>
+                              <m:t>Z</m:t>
+                            </m:r>
+                          </m:e>
+                          <m:sub>
+                            <m:r>
+                              <w:rPr>
+                                <w:rFonts w:ascii="Cambria Math" w:hAnsi="Cambria Math"/>
+                              </w:rPr>
+                              <m:t>1</m:t>
+                            </m:r>
+                          </m:sub>
+                        </m:sSub>
+                      </m:e>
+                      <m:e>
+                        <m:r>
+                          <w:rPr>
+                            <w:rFonts w:ascii="Cambria Math" w:hAnsi="Cambria Math"/>
+                          </w:rPr>
+                          <m:t>1</m:t>
+                        </m:r>
+                      </m:e>
+                    </m:mr>
+                    <m:mr>
+                      <m:e>
+                        <m:sSub>
+                          <m:sSubPr>
+                            <m:ctrlPr>
+                              <w:rPr>
+                                <w:rFonts w:ascii="Cambria Math" w:hAnsi="Cambria Math"/>
+                                <w:i/>
+                              </w:rPr>
+                            </m:ctrlPr>
+                          </m:sSubPr>
+                          <m:e>
+                            <m:r>
+                              <w:rPr>
+                                <w:rFonts w:ascii="Cambria Math" w:hAnsi="Cambria Math"/>
+                              </w:rPr>
+                              <m:t>Z</m:t>
+                            </m:r>
+                          </m:e>
+                          <m:sub>
+                            <m:r>
+                              <w:rPr>
+                                <w:rFonts w:ascii="Cambria Math" w:hAnsi="Cambria Math"/>
+                              </w:rPr>
+                              <m:t>2</m:t>
+                            </m:r>
+                          </m:sub>
+                        </m:sSub>
+                      </m:e>
+                      <m:e>
+                        <m:r>
+                          <w:rPr>
+                            <w:rFonts w:ascii="Cambria Math" w:hAnsi="Cambria Math"/>
+                          </w:rPr>
+                          <m:t>1</m:t>
+                        </m:r>
+                      </m:e>
+                    </m:mr>
+                  </m:m>
+                </m:e>
+              </m:mr>
+            </m:m>
+          </m:e>
+        </m:d>
+      </m:oMath>
+      <w:r>
+        <w:rPr>
+          <w:rFonts w:hint="eastAsia"/>
+        </w:rPr>
+        <w:t xml:space="preserve">          </w:t>
+      </w:r>
+      <w:r>
+        <w:t xml:space="preserve">  </w:t>
+      </w:r>
+      <w:r>
+        <w:rPr>
+          <w:rFonts w:hint="eastAsia"/>
+        </w:rPr>
+        <w:t xml:space="preserve">    (3)</w:t>
+      </w:r>
+    </w:p>
+    <w:p>
+      <w:pPr>
+        <w:spacing w:before="240" w:line="276" w:lineRule="auto"/>
+      </w:pPr>
+      <w:r>
+        <w:t>S</w:t>
+      </w:r>
+      <w:r>
+        <w:rPr>
+          <w:rFonts w:hint="eastAsia"/>
+        </w:rPr>
+        <w:t xml:space="preserve">ince </w:t>
+      </w:r>
+      <w:r>
+        <w:t>points S, P</w:t>
+      </w:r>
+      <w:r>
+        <w:rPr>
+          <w:vertAlign w:val="subscript"/>
+        </w:rPr>
+        <w:t>1</w:t>
+      </w:r>
+      <w:r>
+        <w:t>, P</w:t>
+      </w:r>
+      <w:r>
+        <w:rPr>
+          <w:vertAlign w:val="subscript"/>
+        </w:rPr>
+        <w:t>2</w:t>
+      </w:r>
+      <w:r>
+        <w:t xml:space="preserve"> P are coplanar, rows of matrix A are linear dependent. Therefore, the determinant of A is 0:</w:t>
+      </w:r>
+    </w:p>
+    <w:p>
+      <w:pPr>
+        <w:spacing w:before="240" w:line="276" w:lineRule="auto"/>
+        <w:jc w:val="center"/>
+      </w:pPr>
+      <w:r>
+        <w:lastRenderedPageBreak/>
+        <w:t xml:space="preserve">                             </w:t>
+      </w:r>
+      <w:r>
+        <w:t>Det(A) = 0</w:t>
+      </w:r>
+      <w:r>
+        <w:t xml:space="preserve">                  (4)</w:t>
+      </w:r>
+    </w:p>
+    <w:p>
+      <w:pPr>
+        <w:spacing w:before="240" w:line="276" w:lineRule="auto"/>
+      </w:pPr>
+      <w:r>
+        <w:rPr>
+          <w:rFonts w:hint="eastAsia"/>
+        </w:rPr>
+        <w:t xml:space="preserve">And since point </w:t>
+      </w:r>
+      <w:r>
+        <w:t>P, O</w:t>
+      </w:r>
+      <w:r>
+        <w:rPr>
+          <w:vertAlign w:val="subscript"/>
+        </w:rPr>
+        <w:t>c</w:t>
+      </w:r>
+      <w:r>
+        <w:t>, P</w:t>
+      </w:r>
+      <w:r>
+        <w:rPr>
+          <w:vertAlign w:val="subscript"/>
+        </w:rPr>
+        <w:t>0</w:t>
+      </w:r>
+      <w:r>
+        <w:t xml:space="preserve"> are collinear, P (X, Y, Z) can be written as:</w:t>
+      </w:r>
+    </w:p>
+    <w:p>
+      <w:pPr>
+        <w:spacing w:before="240" w:line="276" w:lineRule="auto"/>
+        <w:jc w:val="center"/>
+      </w:pPr>
+      <w:r>
+        <w:t xml:space="preserve">                   </w:t>
+      </w:r>
+      <m:oMath>
+        <m:d>
+          <m:dPr>
+            <m:ctrlPr>
+              <w:rPr>
+                <w:rFonts w:ascii="Cambria Math" w:hAnsi="Cambria Math"/>
+              </w:rPr>
+            </m:ctrlPr>
+          </m:dPr>
+          <m:e>
+            <m:m>
+              <m:mPr>
+                <m:mcs>
+                  <m:mc>
+                    <m:mcPr>
+                      <m:count m:val="1"/>
+                      <m:mcJc m:val="center"/>
+                    </m:mcPr>
+                  </m:mc>
+                </m:mcs>
+                <m:ctrlPr>
+                  <w:rPr>
+                    <w:rFonts w:ascii="Cambria Math" w:hAnsi="Cambria Math"/>
+                    <w:i/>
+                  </w:rPr>
+                </m:ctrlPr>
+              </m:mPr>
+              <m:mr>
+                <m:e>
+                  <m:r>
+                    <w:rPr>
+                      <w:rFonts w:ascii="Cambria Math" w:hAnsi="Cambria Math"/>
+                    </w:rPr>
+                    <m:t>X</m:t>
+                  </m:r>
+                </m:e>
+              </m:mr>
+              <m:mr>
+                <m:e>
+                  <m:r>
+                    <w:rPr>
+                      <w:rFonts w:ascii="Cambria Math" w:hAnsi="Cambria Math"/>
+                    </w:rPr>
+                    <m:t>Y</m:t>
+                  </m:r>
+                </m:e>
+              </m:mr>
+              <m:mr>
+                <m:e>
+                  <m:r>
+                    <w:rPr>
+                      <w:rFonts w:ascii="Cambria Math" w:hAnsi="Cambria Math"/>
+                    </w:rPr>
+                    <m:t>Z</m:t>
+                  </m:r>
+                </m:e>
+              </m:mr>
+            </m:m>
+          </m:e>
+        </m:d>
+        <m:r>
+          <w:rPr>
+            <w:rFonts w:ascii="Cambria Math" w:hAnsi="Cambria Math"/>
+          </w:rPr>
+          <m:t>=</m:t>
+        </m:r>
+        <m:d>
+          <m:dPr>
+            <m:ctrlPr>
+              <w:rPr>
+                <w:rFonts w:ascii="Cambria Math" w:hAnsi="Cambria Math"/>
+                <w:i/>
+              </w:rPr>
+            </m:ctrlPr>
+          </m:dPr>
+          <m:e>
+            <m:m>
+              <m:mPr>
+                <m:mcs>
+                  <m:mc>
+                    <m:mcPr>
+                      <m:count m:val="1"/>
+                      <m:mcJc m:val="center"/>
+                    </m:mcPr>
+                  </m:mc>
+                </m:mcs>
+                <m:ctrlPr>
+                  <w:rPr>
+                    <w:rFonts w:ascii="Cambria Math" w:hAnsi="Cambria Math"/>
+                    <w:i/>
+                  </w:rPr>
+                </m:ctrlPr>
+              </m:mPr>
+              <m:mr>
+                <m:e>
+                  <m:sSub>
+                    <m:sSubPr>
+                      <m:ctrlPr>
+                        <w:rPr>
+                          <w:rFonts w:ascii="Cambria Math" w:hAnsi="Cambria Math"/>
+                          <w:i/>
+                        </w:rPr>
+                      </m:ctrlPr>
+                    </m:sSubPr>
+                    <m:e>
+                      <m:r>
+                        <w:rPr>
+                          <w:rFonts w:ascii="Cambria Math" w:hAnsi="Cambria Math"/>
+                        </w:rPr>
+                        <m:t>X</m:t>
+                      </m:r>
+                    </m:e>
+                    <m:sub>
+                      <m:r>
+                        <w:rPr>
+                          <w:rFonts w:ascii="Cambria Math" w:hAnsi="Cambria Math"/>
+                        </w:rPr>
+                        <m:t>C</m:t>
+                      </m:r>
+                    </m:sub>
+                  </m:sSub>
+                </m:e>
+              </m:mr>
+              <m:mr>
+                <m:e>
+                  <m:sSub>
+                    <m:sSubPr>
+                      <m:ctrlPr>
+                        <w:rPr>
+                          <w:rFonts w:ascii="Cambria Math" w:hAnsi="Cambria Math"/>
+                          <w:i/>
+                        </w:rPr>
+                      </m:ctrlPr>
+                    </m:sSubPr>
+                    <m:e>
+                      <m:r>
+                        <w:rPr>
+                          <w:rFonts w:ascii="Cambria Math" w:hAnsi="Cambria Math"/>
+                        </w:rPr>
+                        <m:t>Y</m:t>
+                      </m:r>
+                    </m:e>
+                    <m:sub>
+                      <m:r>
+                        <w:rPr>
+                          <w:rFonts w:ascii="Cambria Math" w:hAnsi="Cambria Math"/>
+                        </w:rPr>
+                        <m:t>C</m:t>
+                      </m:r>
+                    </m:sub>
+                  </m:sSub>
+                </m:e>
+              </m:mr>
+              <m:mr>
+                <m:e>
+                  <m:sSub>
+                    <m:sSubPr>
+                      <m:ctrlPr>
+                        <w:rPr>
+                          <w:rFonts w:ascii="Cambria Math" w:hAnsi="Cambria Math"/>
+                          <w:i/>
+                        </w:rPr>
+                      </m:ctrlPr>
+                    </m:sSubPr>
+                    <m:e>
+                      <m:r>
+                        <w:rPr>
+                          <w:rFonts w:ascii="Cambria Math" w:hAnsi="Cambria Math"/>
+                        </w:rPr>
+                        <m:t>Z</m:t>
+                      </m:r>
+                    </m:e>
+                    <m:sub>
+                      <m:r>
+                        <w:rPr>
+                          <w:rFonts w:ascii="Cambria Math" w:hAnsi="Cambria Math"/>
+                        </w:rPr>
+                        <m:t>C</m:t>
+                      </m:r>
+                    </m:sub>
+                  </m:sSub>
+                </m:e>
+              </m:mr>
+            </m:m>
+          </m:e>
+        </m:d>
+        <m:r>
+          <w:rPr>
+            <w:rFonts w:ascii="Cambria Math" w:hAnsi="Cambria Math"/>
+          </w:rPr>
+          <m:t>+t</m:t>
+        </m:r>
+        <m:d>
+          <m:dPr>
+            <m:ctrlPr>
+              <w:rPr>
+                <w:rFonts w:ascii="Cambria Math" w:hAnsi="Cambria Math"/>
+                <w:i/>
+              </w:rPr>
+            </m:ctrlPr>
+          </m:dPr>
+          <m:e>
+            <m:d>
+              <m:dPr>
+                <m:ctrlPr>
+                  <w:rPr>
+                    <w:rFonts w:ascii="Cambria Math" w:hAnsi="Cambria Math"/>
+                    <w:i/>
+                  </w:rPr>
+                </m:ctrlPr>
+              </m:dPr>
+              <m:e>
+                <m:m>
+                  <m:mPr>
+                    <m:mcs>
+                      <m:mc>
+                        <m:mcPr>
+                          <m:count m:val="1"/>
+                          <m:mcJc m:val="center"/>
+                        </m:mcPr>
+                      </m:mc>
+                    </m:mcs>
+                    <m:ctrlPr>
+                      <w:rPr>
+                        <w:rFonts w:ascii="Cambria Math" w:hAnsi="Cambria Math"/>
+                        <w:i/>
+                      </w:rPr>
+                    </m:ctrlPr>
+                  </m:mPr>
+                  <m:mr>
+                    <m:e>
+                      <m:sSub>
+                        <m:sSubPr>
+                          <m:ctrlPr>
+                            <w:rPr>
+                              <w:rFonts w:ascii="Cambria Math" w:hAnsi="Cambria Math"/>
+                              <w:i/>
+                            </w:rPr>
+                          </m:ctrlPr>
+                        </m:sSubPr>
+                        <m:e>
+                          <m:r>
+                            <w:rPr>
+                              <w:rFonts w:ascii="Cambria Math" w:hAnsi="Cambria Math"/>
+                            </w:rPr>
+                            <m:t>X</m:t>
+                          </m:r>
+                        </m:e>
+                        <m:sub>
+                          <m:r>
+                            <w:rPr>
+                              <w:rFonts w:ascii="Cambria Math" w:hAnsi="Cambria Math"/>
+                            </w:rPr>
+                            <m:t>0</m:t>
+                          </m:r>
+                        </m:sub>
+                      </m:sSub>
+                    </m:e>
+                  </m:mr>
+                  <m:mr>
+                    <m:e>
+                      <m:sSub>
+                        <m:sSubPr>
+                          <m:ctrlPr>
+                            <w:rPr>
+                              <w:rFonts w:ascii="Cambria Math" w:hAnsi="Cambria Math"/>
+                              <w:i/>
+                            </w:rPr>
+                          </m:ctrlPr>
+                        </m:sSubPr>
+                        <m:e>
+                          <m:r>
+                            <w:rPr>
+                              <w:rFonts w:ascii="Cambria Math" w:hAnsi="Cambria Math"/>
+                            </w:rPr>
+                            <m:t>Y</m:t>
+                          </m:r>
+                        </m:e>
+                        <m:sub>
+                          <m:r>
+                            <w:rPr>
+                              <w:rFonts w:ascii="Cambria Math" w:hAnsi="Cambria Math"/>
+                            </w:rPr>
+                            <m:t>0</m:t>
+                          </m:r>
+                        </m:sub>
+                      </m:sSub>
+                    </m:e>
+                  </m:mr>
+                  <m:mr>
+                    <m:e>
+                      <m:sSub>
+                        <m:sSubPr>
+                          <m:ctrlPr>
+                            <w:rPr>
+                              <w:rFonts w:ascii="Cambria Math" w:hAnsi="Cambria Math"/>
+                              <w:i/>
+                            </w:rPr>
+                          </m:ctrlPr>
+                        </m:sSubPr>
+                        <m:e>
+                          <m:r>
+                            <w:rPr>
+                              <w:rFonts w:ascii="Cambria Math" w:hAnsi="Cambria Math"/>
+                            </w:rPr>
+                            <m:t>Z</m:t>
+                          </m:r>
+                        </m:e>
+                        <m:sub>
+                          <m:r>
+                            <w:rPr>
+                              <w:rFonts w:ascii="Cambria Math" w:hAnsi="Cambria Math"/>
+                            </w:rPr>
+                            <m:t>0</m:t>
+                          </m:r>
+                        </m:sub>
+                      </m:sSub>
+                    </m:e>
+                  </m:mr>
+                </m:m>
+              </m:e>
+            </m:d>
+            <m:r>
+              <w:rPr>
+                <w:rFonts w:ascii="Cambria Math" w:hAnsi="Cambria Math"/>
+              </w:rPr>
+              <m:t>-</m:t>
+            </m:r>
+            <m:d>
+              <m:dPr>
+                <m:ctrlPr>
+                  <w:rPr>
+                    <w:rFonts w:ascii="Cambria Math" w:hAnsi="Cambria Math"/>
+                    <w:i/>
+                  </w:rPr>
+                </m:ctrlPr>
+              </m:dPr>
+              <m:e>
+                <m:m>
+                  <m:mPr>
+                    <m:mcs>
+                      <m:mc>
+                        <m:mcPr>
+                          <m:count m:val="1"/>
+                          <m:mcJc m:val="center"/>
+                        </m:mcPr>
+                      </m:mc>
+                    </m:mcs>
+                    <m:ctrlPr>
+                      <w:rPr>
+                        <w:rFonts w:ascii="Cambria Math" w:hAnsi="Cambria Math"/>
+                        <w:i/>
+                      </w:rPr>
+                    </m:ctrlPr>
+                  </m:mPr>
+                  <m:mr>
+                    <m:e>
+                      <m:sSub>
+                        <m:sSubPr>
+                          <m:ctrlPr>
+                            <w:rPr>
+                              <w:rFonts w:ascii="Cambria Math" w:hAnsi="Cambria Math"/>
+                              <w:i/>
+                            </w:rPr>
+                          </m:ctrlPr>
+                        </m:sSubPr>
+                        <m:e>
+                          <m:r>
+                            <w:rPr>
+                              <w:rFonts w:ascii="Cambria Math" w:hAnsi="Cambria Math"/>
+                            </w:rPr>
+                            <m:t>X</m:t>
+                          </m:r>
+                        </m:e>
+                        <m:sub>
+                          <m:r>
+                            <w:rPr>
+                              <w:rFonts w:ascii="Cambria Math" w:hAnsi="Cambria Math"/>
+                            </w:rPr>
+                            <m:t>C</m:t>
+                          </m:r>
+                        </m:sub>
+                      </m:sSub>
+                    </m:e>
+                  </m:mr>
+                  <m:mr>
+                    <m:e>
+                      <m:sSub>
+                        <m:sSubPr>
+                          <m:ctrlPr>
+                            <w:rPr>
+                              <w:rFonts w:ascii="Cambria Math" w:hAnsi="Cambria Math"/>
+                              <w:i/>
+                            </w:rPr>
+                          </m:ctrlPr>
+                        </m:sSubPr>
+                        <m:e>
+                          <m:r>
+                            <w:rPr>
+                              <w:rFonts w:ascii="Cambria Math" w:hAnsi="Cambria Math"/>
+                            </w:rPr>
+                            <m:t>Y</m:t>
+                          </m:r>
+                        </m:e>
+                        <m:sub>
+                          <m:r>
+                            <w:rPr>
+                              <w:rFonts w:ascii="Cambria Math" w:hAnsi="Cambria Math"/>
+                            </w:rPr>
+                            <m:t>C</m:t>
+                          </m:r>
+                        </m:sub>
+                      </m:sSub>
+                    </m:e>
+                  </m:mr>
+                  <m:mr>
+                    <m:e>
+                      <m:sSub>
+                        <m:sSubPr>
+                          <m:ctrlPr>
+                            <w:rPr>
+                              <w:rFonts w:ascii="Cambria Math" w:hAnsi="Cambria Math"/>
+                              <w:i/>
+                            </w:rPr>
+                          </m:ctrlPr>
+                        </m:sSubPr>
+                        <m:e>
+                          <m:r>
+                            <w:rPr>
+                              <w:rFonts w:ascii="Cambria Math" w:hAnsi="Cambria Math"/>
+                            </w:rPr>
+                            <m:t>Z</m:t>
+                          </m:r>
+                        </m:e>
+                        <m:sub>
+                          <m:r>
+                            <w:rPr>
+                              <w:rFonts w:ascii="Cambria Math" w:hAnsi="Cambria Math"/>
+                            </w:rPr>
+                            <m:t>C</m:t>
+                          </m:r>
+                        </m:sub>
+                      </m:sSub>
+                    </m:e>
+                  </m:mr>
+                </m:m>
+              </m:e>
+            </m:d>
+          </m:e>
+        </m:d>
+      </m:oMath>
+      <w:r>
+        <w:rPr>
+          <w:rFonts w:hint="eastAsia"/>
+        </w:rPr>
+        <w:t xml:space="preserve">        (5)</w:t>
+      </w:r>
+    </w:p>
+    <w:p>
+      <w:pPr>
+        <w:spacing w:before="240" w:line="276" w:lineRule="auto"/>
+      </w:pPr>
+      <w:r>
+        <w:t>Solving equations (3), (4) and (5) gives:</w:t>
+      </w:r>
+    </w:p>
+    <w:p>
+      <w:pPr>
+        <w:spacing w:before="240" w:line="276" w:lineRule="auto"/>
+        <w:jc w:val="center"/>
+      </w:pPr>
+      <w:r>
+        <w:t xml:space="preserve">                  </w:t>
+      </w:r>
+      <m:oMath>
+        <m:r>
+          <m:rPr>
+            <m:sty m:val="p"/>
+          </m:rPr>
+          <w:rPr>
+            <w:rFonts w:ascii="Cambria Math" w:hAnsi="Cambria Math"/>
+          </w:rPr>
+          <m:t>t=-</m:t>
+        </m:r>
+        <m:f>
+          <m:fPr>
+            <m:ctrlPr>
+              <w:rPr>
+                <w:rFonts w:ascii="Cambria Math" w:hAnsi="Cambria Math"/>
+              </w:rPr>
+            </m:ctrlPr>
+          </m:fPr>
+          <m:num>
+            <m:r>
+              <m:rPr>
+                <m:sty m:val="p"/>
+              </m:rPr>
+              <w:rPr>
+                <w:rFonts w:ascii="Cambria Math" w:hAnsi="Cambria Math"/>
+              </w:rPr>
+              <m:t>det⁡</m:t>
+            </m:r>
+            <m:d>
+              <m:dPr>
+                <m:ctrlPr>
+                  <w:rPr>
+                    <w:rFonts w:ascii="Cambria Math" w:hAnsi="Cambria Math"/>
+                    <w:i/>
+                  </w:rPr>
+                </m:ctrlPr>
+              </m:dPr>
+              <m:e>
+                <m:m>
+                  <m:mPr>
+                    <m:mcs>
+                      <m:mc>
+                        <m:mcPr>
+                          <m:count m:val="2"/>
+                          <m:mcJc m:val="center"/>
+                        </m:mcPr>
+                      </m:mc>
+                    </m:mcs>
+                    <m:ctrlPr>
+                      <w:rPr>
+                        <w:rFonts w:ascii="Cambria Math" w:hAnsi="Cambria Math"/>
+                        <w:i/>
+                      </w:rPr>
+                    </m:ctrlPr>
+                  </m:mPr>
+                  <m:mr>
+                    <m:e>
+                      <m:m>
+                        <m:mPr>
+                          <m:mcs>
+                            <m:mc>
+                              <m:mcPr>
+                                <m:count m:val="2"/>
+                                <m:mcJc m:val="center"/>
+                              </m:mcPr>
+                            </m:mc>
+                          </m:mcs>
+                          <m:ctrlPr>
+                            <w:rPr>
+                              <w:rFonts w:ascii="Cambria Math" w:hAnsi="Cambria Math"/>
+                              <w:i/>
+                            </w:rPr>
+                          </m:ctrlPr>
+                        </m:mPr>
+                        <m:mr>
+                          <m:e>
+                            <m:r>
+                              <w:rPr>
+                                <w:rFonts w:ascii="Cambria Math" w:hAnsi="Cambria Math"/>
+                              </w:rPr>
+                              <m:t>1</m:t>
+                            </m:r>
+                          </m:e>
+                          <m:e>
+                            <m:r>
+                              <w:rPr>
+                                <w:rFonts w:ascii="Cambria Math" w:hAnsi="Cambria Math"/>
+                              </w:rPr>
+                              <m:t>1</m:t>
+                            </m:r>
+                          </m:e>
+                        </m:mr>
+                        <m:mr>
+                          <m:e>
+                            <m:sSub>
+                              <m:sSubPr>
+                                <m:ctrlPr>
+                                  <w:rPr>
+                                    <w:rFonts w:ascii="Cambria Math" w:hAnsi="Cambria Math"/>
+                                    <w:i/>
+                                  </w:rPr>
+                                </m:ctrlPr>
+                              </m:sSubPr>
+                              <m:e>
+                                <m:r>
+                                  <w:rPr>
+                                    <w:rFonts w:ascii="Cambria Math" w:hAnsi="Cambria Math"/>
+                                  </w:rPr>
+                                  <m:t>X</m:t>
+                                </m:r>
+                              </m:e>
+                              <m:sub>
+                                <m:r>
+                                  <w:rPr>
+                                    <w:rFonts w:ascii="Cambria Math" w:hAnsi="Cambria Math"/>
+                                  </w:rPr>
+                                  <m:t>S</m:t>
+                                </m:r>
+                              </m:sub>
+                            </m:sSub>
+                          </m:e>
+                          <m:e>
+                            <m:sSub>
+                              <m:sSubPr>
+                                <m:ctrlPr>
+                                  <w:rPr>
+                                    <w:rFonts w:ascii="Cambria Math" w:hAnsi="Cambria Math"/>
+                                    <w:i/>
+                                  </w:rPr>
+                                </m:ctrlPr>
+                              </m:sSubPr>
+                              <m:e>
+                                <m:r>
+                                  <w:rPr>
+                                    <w:rFonts w:ascii="Cambria Math" w:hAnsi="Cambria Math"/>
+                                  </w:rPr>
+                                  <m:t>X</m:t>
+                                </m:r>
+                              </m:e>
+                              <m:sub>
+                                <m:r>
+                                  <w:rPr>
+                                    <w:rFonts w:ascii="Cambria Math" w:hAnsi="Cambria Math"/>
+                                  </w:rPr>
+                                  <m:t>1</m:t>
+                                </m:r>
+                              </m:sub>
+                            </m:sSub>
+                          </m:e>
+                        </m:mr>
+                      </m:m>
+                    </m:e>
+                    <m:e>
+                      <m:m>
+                        <m:mPr>
+                          <m:mcs>
+                            <m:mc>
+                              <m:mcPr>
+                                <m:count m:val="2"/>
+                                <m:mcJc m:val="center"/>
+                              </m:mcPr>
+                            </m:mc>
+                          </m:mcs>
+                          <m:ctrlPr>
+                            <w:rPr>
+                              <w:rFonts w:ascii="Cambria Math" w:hAnsi="Cambria Math"/>
+                              <w:i/>
+                            </w:rPr>
+                          </m:ctrlPr>
+                        </m:mPr>
+                        <m:mr>
+                          <m:e>
+                            <m:r>
+                              <w:rPr>
+                                <w:rFonts w:ascii="Cambria Math" w:hAnsi="Cambria Math"/>
+                              </w:rPr>
+                              <m:t>1</m:t>
+                            </m:r>
+                          </m:e>
+                          <m:e>
+                            <m:r>
+                              <w:rPr>
+                                <w:rFonts w:ascii="Cambria Math" w:hAnsi="Cambria Math"/>
+                              </w:rPr>
+                              <m:t>1</m:t>
+                            </m:r>
+                          </m:e>
+                        </m:mr>
+                        <m:mr>
+                          <m:e>
+                            <m:r>
+                              <w:rPr>
+                                <w:rFonts w:ascii="Cambria Math" w:hAnsi="Cambria Math"/>
+                              </w:rPr>
+                              <m:t>X</m:t>
+                            </m:r>
+                          </m:e>
+                          <m:e>
+                            <m:sSub>
+                              <m:sSubPr>
+                                <m:ctrlPr>
+                                  <w:rPr>
+                                    <w:rFonts w:ascii="Cambria Math" w:hAnsi="Cambria Math"/>
+                                    <w:i/>
+                                  </w:rPr>
+                                </m:ctrlPr>
+                              </m:sSubPr>
+                              <m:e>
+                                <m:r>
+                                  <w:rPr>
+                                    <w:rFonts w:ascii="Cambria Math" w:hAnsi="Cambria Math"/>
+                                  </w:rPr>
+                                  <m:t>X</m:t>
+                                </m:r>
+                              </m:e>
+                              <m:sub>
+                                <m:r>
+                                  <w:rPr>
+                                    <w:rFonts w:ascii="Cambria Math" w:hAnsi="Cambria Math"/>
+                                  </w:rPr>
+                                  <m:t>C</m:t>
+                                </m:r>
+                              </m:sub>
+                            </m:sSub>
+                          </m:e>
+                        </m:mr>
+                      </m:m>
+                    </m:e>
+                  </m:mr>
+                  <m:mr>
+                    <m:e>
+                      <m:m>
+                        <m:mPr>
+                          <m:mcs>
+                            <m:mc>
+                              <m:mcPr>
+                                <m:count m:val="2"/>
+                                <m:mcJc m:val="center"/>
+                              </m:mcPr>
+                            </m:mc>
+                          </m:mcs>
+                          <m:ctrlPr>
+                            <w:rPr>
+                              <w:rFonts w:ascii="Cambria Math" w:hAnsi="Cambria Math"/>
+                              <w:i/>
+                            </w:rPr>
+                          </m:ctrlPr>
+                        </m:mPr>
+                        <m:mr>
+                          <m:e>
+                            <m:sSub>
+                              <m:sSubPr>
+                                <m:ctrlPr>
+                                  <w:rPr>
+                                    <w:rFonts w:ascii="Cambria Math" w:hAnsi="Cambria Math"/>
+                                    <w:i/>
+                                  </w:rPr>
+                                </m:ctrlPr>
+                              </m:sSubPr>
+                              <m:e>
+                                <m:r>
+                                  <w:rPr>
+                                    <w:rFonts w:ascii="Cambria Math" w:hAnsi="Cambria Math"/>
+                                  </w:rPr>
+                                  <m:t>Y</m:t>
+                                </m:r>
+                              </m:e>
+                              <m:sub>
+                                <m:r>
+                                  <w:rPr>
+                                    <w:rFonts w:ascii="Cambria Math" w:hAnsi="Cambria Math"/>
+                                  </w:rPr>
+                                  <m:t>S</m:t>
+                                </m:r>
+                              </m:sub>
+                            </m:sSub>
+                          </m:e>
+                          <m:e>
+                            <m:sSub>
+                              <m:sSubPr>
+                                <m:ctrlPr>
+                                  <w:rPr>
+                                    <w:rFonts w:ascii="Cambria Math" w:hAnsi="Cambria Math"/>
+                                    <w:i/>
+                                  </w:rPr>
+                                </m:ctrlPr>
+                              </m:sSubPr>
+                              <m:e>
+                                <m:r>
+                                  <w:rPr>
+                                    <w:rFonts w:ascii="Cambria Math" w:hAnsi="Cambria Math"/>
+                                  </w:rPr>
+                                  <m:t>Y</m:t>
+                                </m:r>
+                              </m:e>
+                              <m:sub>
+                                <m:r>
+                                  <w:rPr>
+                                    <w:rFonts w:ascii="Cambria Math" w:hAnsi="Cambria Math"/>
+                                  </w:rPr>
+                                  <m:t>1</m:t>
+                                </m:r>
+                              </m:sub>
+                            </m:sSub>
+                          </m:e>
+                        </m:mr>
+                        <m:mr>
+                          <m:e>
+                            <m:sSub>
+                              <m:sSubPr>
+                                <m:ctrlPr>
+                                  <w:rPr>
+                                    <w:rFonts w:ascii="Cambria Math" w:hAnsi="Cambria Math"/>
+                                    <w:i/>
+                                  </w:rPr>
+                                </m:ctrlPr>
+                              </m:sSubPr>
+                              <m:e>
+                                <m:r>
+                                  <w:rPr>
+                                    <w:rFonts w:ascii="Cambria Math" w:hAnsi="Cambria Math"/>
+                                  </w:rPr>
+                                  <m:t>Z</m:t>
+                                </m:r>
+                              </m:e>
+                              <m:sub>
+                                <m:r>
+                                  <w:rPr>
+                                    <w:rFonts w:ascii="Cambria Math" w:hAnsi="Cambria Math"/>
+                                  </w:rPr>
+                                  <m:t>S</m:t>
+                                </m:r>
+                              </m:sub>
+                            </m:sSub>
+                          </m:e>
+                          <m:e>
+                            <m:sSub>
+                              <m:sSubPr>
+                                <m:ctrlPr>
+                                  <w:rPr>
+                                    <w:rFonts w:ascii="Cambria Math" w:hAnsi="Cambria Math"/>
+                                    <w:i/>
+                                  </w:rPr>
+                                </m:ctrlPr>
+                              </m:sSubPr>
+                              <m:e>
+                                <m:r>
+                                  <w:rPr>
+                                    <w:rFonts w:ascii="Cambria Math" w:hAnsi="Cambria Math"/>
+                                  </w:rPr>
+                                  <m:t>Z</m:t>
+                                </m:r>
+                              </m:e>
+                              <m:sub>
+                                <m:r>
+                                  <w:rPr>
+                                    <w:rFonts w:ascii="Cambria Math" w:hAnsi="Cambria Math"/>
+                                  </w:rPr>
+                                  <m:t>1</m:t>
+                                </m:r>
+                              </m:sub>
+                            </m:sSub>
+                          </m:e>
+                        </m:mr>
+                      </m:m>
+                    </m:e>
+                    <m:e>
+                      <m:m>
+                        <m:mPr>
+                          <m:mcs>
+                            <m:mc>
+                              <m:mcPr>
+                                <m:count m:val="2"/>
+                                <m:mcJc m:val="center"/>
+                              </m:mcPr>
+                            </m:mc>
+                          </m:mcs>
+                          <m:ctrlPr>
+                            <w:rPr>
+                              <w:rFonts w:ascii="Cambria Math" w:hAnsi="Cambria Math"/>
+                              <w:i/>
+                            </w:rPr>
+                          </m:ctrlPr>
+                        </m:mPr>
+                        <m:mr>
+                          <m:e>
+                            <m:sSub>
+                              <m:sSubPr>
+                                <m:ctrlPr>
+                                  <w:rPr>
+                                    <w:rFonts w:ascii="Cambria Math" w:hAnsi="Cambria Math"/>
+                                    <w:i/>
+                                  </w:rPr>
+                                </m:ctrlPr>
+                              </m:sSubPr>
+                              <m:e>
+                                <m:r>
+                                  <w:rPr>
+                                    <w:rFonts w:ascii="Cambria Math" w:hAnsi="Cambria Math"/>
+                                  </w:rPr>
+                                  <m:t>Y</m:t>
+                                </m:r>
+                              </m:e>
+                              <m:sub>
+                                <m:r>
+                                  <w:rPr>
+                                    <w:rFonts w:ascii="Cambria Math" w:hAnsi="Cambria Math"/>
+                                  </w:rPr>
+                                  <m:t>2</m:t>
+                                </m:r>
+                              </m:sub>
+                            </m:sSub>
+                          </m:e>
+                          <m:e>
+                            <m:sSub>
+                              <m:sSubPr>
+                                <m:ctrlPr>
+                                  <w:rPr>
+                                    <w:rFonts w:ascii="Cambria Math" w:hAnsi="Cambria Math"/>
+                                    <w:i/>
+                                  </w:rPr>
+                                </m:ctrlPr>
+                              </m:sSubPr>
+                              <m:e>
+                                <m:r>
+                                  <w:rPr>
+                                    <w:rFonts w:ascii="Cambria Math" w:hAnsi="Cambria Math"/>
+                                  </w:rPr>
+                                  <m:t>Y</m:t>
+                                </m:r>
+                              </m:e>
+                              <m:sub>
+                                <m:r>
+                                  <w:rPr>
+                                    <w:rFonts w:ascii="Cambria Math" w:hAnsi="Cambria Math"/>
+                                  </w:rPr>
+                                  <m:t>C</m:t>
+                                </m:r>
+                              </m:sub>
+                            </m:sSub>
+                          </m:e>
+                        </m:mr>
+                        <m:mr>
+                          <m:e>
+                            <m:sSub>
+                              <m:sSubPr>
+                                <m:ctrlPr>
+                                  <w:rPr>
+                                    <w:rFonts w:ascii="Cambria Math" w:hAnsi="Cambria Math"/>
+                                    <w:i/>
+                                  </w:rPr>
+                                </m:ctrlPr>
+                              </m:sSubPr>
+                              <m:e>
+                                <m:r>
+                                  <w:rPr>
+                                    <w:rFonts w:ascii="Cambria Math" w:hAnsi="Cambria Math"/>
+                                  </w:rPr>
+                                  <m:t>Z</m:t>
+                                </m:r>
+                              </m:e>
+                              <m:sub>
+                                <m:r>
+                                  <w:rPr>
+                                    <w:rFonts w:ascii="Cambria Math" w:hAnsi="Cambria Math"/>
+                                  </w:rPr>
+                                  <m:t>2</m:t>
+                                </m:r>
+                              </m:sub>
+                            </m:sSub>
+                          </m:e>
+                          <m:e>
+                            <m:sSub>
+                              <m:sSubPr>
+                                <m:ctrlPr>
+                                  <w:rPr>
+                                    <w:rFonts w:ascii="Cambria Math" w:hAnsi="Cambria Math"/>
+                                    <w:i/>
+                                  </w:rPr>
+                                </m:ctrlPr>
+                              </m:sSubPr>
+                              <m:e>
+                                <m:r>
+                                  <w:rPr>
+                                    <w:rFonts w:ascii="Cambria Math" w:hAnsi="Cambria Math"/>
+                                  </w:rPr>
+                                  <m:t>Z</m:t>
+                                </m:r>
+                              </m:e>
+                              <m:sub>
+                                <m:r>
+                                  <w:rPr>
+                                    <w:rFonts w:ascii="Cambria Math" w:hAnsi="Cambria Math"/>
+                                  </w:rPr>
+                                  <m:t>C</m:t>
+                                </m:r>
+                              </m:sub>
+                            </m:sSub>
+                          </m:e>
+                        </m:mr>
+                      </m:m>
+                    </m:e>
+                  </m:mr>
+                </m:m>
+              </m:e>
+            </m:d>
+          </m:num>
+          <m:den>
+            <m:r>
+              <w:rPr>
+                <w:rFonts w:ascii="Cambria Math" w:hAnsi="Cambria Math"/>
+              </w:rPr>
+              <m:t>det</m:t>
+            </m:r>
+            <m:d>
+              <m:dPr>
+                <m:ctrlPr>
+                  <w:rPr>
+                    <w:rFonts w:ascii="Cambria Math" w:hAnsi="Cambria Math"/>
+                    <w:i/>
+                  </w:rPr>
+                </m:ctrlPr>
+              </m:dPr>
+              <m:e>
+                <m:m>
+                  <m:mPr>
+                    <m:mcs>
+                      <m:mc>
+                        <m:mcPr>
+                          <m:count m:val="2"/>
+                          <m:mcJc m:val="center"/>
+                        </m:mcPr>
+                      </m:mc>
+                    </m:mcs>
+                    <m:ctrlPr>
+                      <w:rPr>
+                        <w:rFonts w:ascii="Cambria Math" w:hAnsi="Cambria Math"/>
+                        <w:i/>
+                      </w:rPr>
+                    </m:ctrlPr>
+                  </m:mPr>
+                  <m:mr>
+                    <m:e>
+                      <m:m>
+                        <m:mPr>
+                          <m:mcs>
+                            <m:mc>
+                              <m:mcPr>
+                                <m:count m:val="2"/>
+                                <m:mcJc m:val="center"/>
+                              </m:mcPr>
+                            </m:mc>
+                          </m:mcs>
+                          <m:ctrlPr>
+                            <w:rPr>
+                              <w:rFonts w:ascii="Cambria Math" w:hAnsi="Cambria Math"/>
+                              <w:i/>
+                            </w:rPr>
+                          </m:ctrlPr>
+                        </m:mPr>
+                        <m:mr>
+                          <m:e>
+                            <m:r>
+                              <w:rPr>
+                                <w:rFonts w:ascii="Cambria Math" w:hAnsi="Cambria Math"/>
+                              </w:rPr>
+                              <m:t>1</m:t>
+                            </m:r>
+                          </m:e>
+                          <m:e>
+                            <m:r>
+                              <w:rPr>
+                                <w:rFonts w:ascii="Cambria Math" w:hAnsi="Cambria Math"/>
+                              </w:rPr>
+                              <m:t>1</m:t>
+                            </m:r>
+                          </m:e>
+                        </m:mr>
+                        <m:mr>
+                          <m:e>
+                            <m:sSub>
+                              <m:sSubPr>
+                                <m:ctrlPr>
+                                  <w:rPr>
+                                    <w:rFonts w:ascii="Cambria Math" w:hAnsi="Cambria Math"/>
+                                    <w:i/>
+                                  </w:rPr>
+                                </m:ctrlPr>
+                              </m:sSubPr>
+                              <m:e>
+                                <m:r>
+                                  <w:rPr>
+                                    <w:rFonts w:ascii="Cambria Math" w:hAnsi="Cambria Math"/>
+                                  </w:rPr>
+                                  <m:t>X</m:t>
+                                </m:r>
+                              </m:e>
+                              <m:sub>
+                                <m:r>
+                                  <w:rPr>
+                                    <w:rFonts w:ascii="Cambria Math" w:hAnsi="Cambria Math"/>
+                                  </w:rPr>
+                                  <m:t>S</m:t>
+                                </m:r>
+                              </m:sub>
+                            </m:sSub>
+                          </m:e>
+                          <m:e>
+                            <m:sSub>
+                              <m:sSubPr>
+                                <m:ctrlPr>
+                                  <w:rPr>
+                                    <w:rFonts w:ascii="Cambria Math" w:hAnsi="Cambria Math"/>
+                                    <w:i/>
+                                  </w:rPr>
+                                </m:ctrlPr>
+                              </m:sSubPr>
+                              <m:e>
+                                <m:r>
+                                  <w:rPr>
+                                    <w:rFonts w:ascii="Cambria Math" w:hAnsi="Cambria Math"/>
+                                  </w:rPr>
+                                  <m:t>X</m:t>
+                                </m:r>
+                              </m:e>
+                              <m:sub>
+                                <m:r>
+                                  <w:rPr>
+                                    <w:rFonts w:ascii="Cambria Math" w:hAnsi="Cambria Math"/>
+                                  </w:rPr>
+                                  <m:t>1</m:t>
+                                </m:r>
+                              </m:sub>
+                            </m:sSub>
+                          </m:e>
+                        </m:mr>
+                      </m:m>
+                    </m:e>
+                    <m:e>
+                      <m:m>
+                        <m:mPr>
+                          <m:mcs>
+                            <m:mc>
+                              <m:mcPr>
+                                <m:count m:val="2"/>
+                                <m:mcJc m:val="center"/>
+                              </m:mcPr>
+                            </m:mc>
+                          </m:mcs>
+                          <m:ctrlPr>
+                            <w:rPr>
+                              <w:rFonts w:ascii="Cambria Math" w:hAnsi="Cambria Math"/>
+                              <w:i/>
+                            </w:rPr>
+                          </m:ctrlPr>
+                        </m:mPr>
+                        <m:mr>
+                          <m:e>
+                            <m:r>
+                              <w:rPr>
+                                <w:rFonts w:ascii="Cambria Math" w:hAnsi="Cambria Math"/>
+                              </w:rPr>
+                              <m:t>1</m:t>
+                            </m:r>
+                          </m:e>
+                          <m:e>
+                            <m:r>
+                              <w:rPr>
+                                <w:rFonts w:ascii="Cambria Math" w:hAnsi="Cambria Math"/>
+                              </w:rPr>
+                              <m:t>0</m:t>
+                            </m:r>
+                          </m:e>
+                        </m:mr>
+                        <m:mr>
+                          <m:e>
+                            <m:r>
+                              <w:rPr>
+                                <w:rFonts w:ascii="Cambria Math" w:hAnsi="Cambria Math"/>
+                              </w:rPr>
+                              <m:t>X</m:t>
+                            </m:r>
+                          </m:e>
+                          <m:e>
+                            <m:r>
+                              <w:rPr>
+                                <w:rFonts w:ascii="Cambria Math" w:hAnsi="Cambria Math"/>
+                              </w:rPr>
+                              <m:t xml:space="preserve"> </m:t>
+                            </m:r>
+                            <m:sSub>
+                              <m:sSubPr>
+                                <m:ctrlPr>
+                                  <w:rPr>
+                                    <w:rFonts w:ascii="Cambria Math" w:hAnsi="Cambria Math"/>
+                                    <w:i/>
+                                  </w:rPr>
+                                </m:ctrlPr>
+                              </m:sSubPr>
+                              <m:e>
+                                <m:sSub>
+                                  <m:sSubPr>
+                                    <m:ctrlPr>
+                                      <w:rPr>
+                                        <w:rFonts w:ascii="Cambria Math" w:hAnsi="Cambria Math"/>
+                                        <w:i/>
+                                      </w:rPr>
+                                    </m:ctrlPr>
+                                  </m:sSubPr>
+                                  <m:e>
+                                    <m:r>
+                                      <w:rPr>
+                                        <w:rFonts w:ascii="Cambria Math" w:hAnsi="Cambria Math"/>
+                                      </w:rPr>
+                                      <m:t>X</m:t>
+                                    </m:r>
+                                  </m:e>
+                                  <m:sub>
+                                    <m:r>
+                                      <w:rPr>
+                                        <w:rFonts w:ascii="Cambria Math" w:hAnsi="Cambria Math"/>
+                                      </w:rPr>
+                                      <m:t>0</m:t>
+                                    </m:r>
+                                  </m:sub>
+                                </m:sSub>
+                                <m:r>
+                                  <w:rPr>
+                                    <w:rFonts w:ascii="Cambria Math" w:hAnsi="Cambria Math"/>
+                                  </w:rPr>
+                                  <m:t>-X</m:t>
+                                </m:r>
+                              </m:e>
+                              <m:sub>
+                                <m:r>
+                                  <w:rPr>
+                                    <w:rFonts w:ascii="Cambria Math" w:hAnsi="Cambria Math"/>
+                                  </w:rPr>
+                                  <m:t>C</m:t>
+                                </m:r>
+                              </m:sub>
+                            </m:sSub>
+                          </m:e>
+                        </m:mr>
+                      </m:m>
+                    </m:e>
+                  </m:mr>
+                  <m:mr>
+                    <m:e>
+                      <m:m>
+                        <m:mPr>
+                          <m:mcs>
+                            <m:mc>
+                              <m:mcPr>
+                                <m:count m:val="2"/>
+                                <m:mcJc m:val="center"/>
+                              </m:mcPr>
+                            </m:mc>
+                          </m:mcs>
+                          <m:ctrlPr>
+                            <w:rPr>
+                              <w:rFonts w:ascii="Cambria Math" w:hAnsi="Cambria Math"/>
+                              <w:i/>
+                            </w:rPr>
+                          </m:ctrlPr>
+                        </m:mPr>
+                        <m:mr>
+                          <m:e>
+                            <m:sSub>
+                              <m:sSubPr>
+                                <m:ctrlPr>
+                                  <w:rPr>
+                                    <w:rFonts w:ascii="Cambria Math" w:hAnsi="Cambria Math"/>
+                                    <w:i/>
+                                  </w:rPr>
+                                </m:ctrlPr>
+                              </m:sSubPr>
+                              <m:e>
+                                <m:r>
+                                  <w:rPr>
+                                    <w:rFonts w:ascii="Cambria Math" w:hAnsi="Cambria Math"/>
+                                  </w:rPr>
+                                  <m:t>Y</m:t>
+                                </m:r>
+                              </m:e>
+                              <m:sub>
+                                <m:r>
+                                  <w:rPr>
+                                    <w:rFonts w:ascii="Cambria Math" w:hAnsi="Cambria Math"/>
+                                  </w:rPr>
+                                  <m:t>S</m:t>
+                                </m:r>
+                              </m:sub>
+                            </m:sSub>
+                          </m:e>
+                          <m:e>
+                            <m:sSub>
+                              <m:sSubPr>
+                                <m:ctrlPr>
+                                  <w:rPr>
+                                    <w:rFonts w:ascii="Cambria Math" w:hAnsi="Cambria Math"/>
+                                    <w:i/>
+                                  </w:rPr>
+                                </m:ctrlPr>
+                              </m:sSubPr>
+                              <m:e>
+                                <m:r>
+                                  <w:rPr>
+                                    <w:rFonts w:ascii="Cambria Math" w:hAnsi="Cambria Math"/>
+                                  </w:rPr>
+                                  <m:t>Y</m:t>
+                                </m:r>
+                              </m:e>
+                              <m:sub>
+                                <m:r>
+                                  <w:rPr>
+                                    <w:rFonts w:ascii="Cambria Math" w:hAnsi="Cambria Math"/>
+                                  </w:rPr>
+                                  <m:t>1</m:t>
+                                </m:r>
+                              </m:sub>
+                            </m:sSub>
+                          </m:e>
+                        </m:mr>
+                        <m:mr>
+                          <m:e>
+                            <m:sSub>
+                              <m:sSubPr>
+                                <m:ctrlPr>
+                                  <w:rPr>
+                                    <w:rFonts w:ascii="Cambria Math" w:hAnsi="Cambria Math"/>
+                                    <w:i/>
+                                  </w:rPr>
+                                </m:ctrlPr>
+                              </m:sSubPr>
+                              <m:e>
+                                <m:r>
+                                  <w:rPr>
+                                    <w:rFonts w:ascii="Cambria Math" w:hAnsi="Cambria Math"/>
+                                  </w:rPr>
+                                  <m:t>Z</m:t>
+                                </m:r>
+                              </m:e>
+                              <m:sub>
+                                <m:r>
+                                  <w:rPr>
+                                    <w:rFonts w:ascii="Cambria Math" w:hAnsi="Cambria Math"/>
+                                  </w:rPr>
+                                  <m:t>S</m:t>
+                                </m:r>
+                              </m:sub>
+                            </m:sSub>
+                          </m:e>
+                          <m:e>
+                            <m:sSub>
+                              <m:sSubPr>
+                                <m:ctrlPr>
+                                  <w:rPr>
+                                    <w:rFonts w:ascii="Cambria Math" w:hAnsi="Cambria Math"/>
+                                    <w:i/>
+                                  </w:rPr>
+                                </m:ctrlPr>
+                              </m:sSubPr>
+                              <m:e>
+                                <m:r>
+                                  <w:rPr>
+                                    <w:rFonts w:ascii="Cambria Math" w:hAnsi="Cambria Math"/>
+                                  </w:rPr>
+                                  <m:t>Z</m:t>
+                                </m:r>
+                              </m:e>
+                              <m:sub>
+                                <m:r>
+                                  <w:rPr>
+                                    <w:rFonts w:ascii="Cambria Math" w:hAnsi="Cambria Math"/>
+                                  </w:rPr>
+                                  <m:t>1</m:t>
+                                </m:r>
+                              </m:sub>
+                            </m:sSub>
+                          </m:e>
+                        </m:mr>
+                      </m:m>
+                    </m:e>
+                    <m:e>
+                      <m:m>
+                        <m:mPr>
+                          <m:mcs>
+                            <m:mc>
+                              <m:mcPr>
+                                <m:count m:val="2"/>
+                                <m:mcJc m:val="center"/>
+                              </m:mcPr>
+                            </m:mc>
+                          </m:mcs>
+                          <m:ctrlPr>
+                            <w:rPr>
+                              <w:rFonts w:ascii="Cambria Math" w:hAnsi="Cambria Math"/>
+                              <w:i/>
+                            </w:rPr>
+                          </m:ctrlPr>
+                        </m:mPr>
+                        <m:mr>
+                          <m:e>
+                            <m:sSub>
+                              <m:sSubPr>
+                                <m:ctrlPr>
+                                  <w:rPr>
+                                    <w:rFonts w:ascii="Cambria Math" w:hAnsi="Cambria Math"/>
+                                    <w:i/>
+                                  </w:rPr>
+                                </m:ctrlPr>
+                              </m:sSubPr>
+                              <m:e>
+                                <m:r>
+                                  <w:rPr>
+                                    <w:rFonts w:ascii="Cambria Math" w:hAnsi="Cambria Math"/>
+                                  </w:rPr>
+                                  <m:t>Y</m:t>
+                                </m:r>
+                              </m:e>
+                              <m:sub>
+                                <m:r>
+                                  <w:rPr>
+                                    <w:rFonts w:ascii="Cambria Math" w:hAnsi="Cambria Math"/>
+                                  </w:rPr>
+                                  <m:t>2</m:t>
+                                </m:r>
+                              </m:sub>
+                            </m:sSub>
+                          </m:e>
+                          <m:e>
+                            <m:sSub>
+                              <m:sSubPr>
+                                <m:ctrlPr>
+                                  <w:rPr>
+                                    <w:rFonts w:ascii="Cambria Math" w:hAnsi="Cambria Math"/>
+                                    <w:i/>
+                                  </w:rPr>
+                                </m:ctrlPr>
+                              </m:sSubPr>
+                              <m:e>
+                                <m:sSub>
+                                  <m:sSubPr>
+                                    <m:ctrlPr>
+                                      <w:rPr>
+                                        <w:rFonts w:ascii="Cambria Math" w:hAnsi="Cambria Math"/>
+                                        <w:i/>
+                                      </w:rPr>
+                                    </m:ctrlPr>
+                                  </m:sSubPr>
+                                  <m:e>
+                                    <m:r>
+                                      <w:rPr>
+                                        <w:rFonts w:ascii="Cambria Math" w:hAnsi="Cambria Math"/>
+                                      </w:rPr>
+                                      <m:t>Y</m:t>
+                                    </m:r>
+                                  </m:e>
+                                  <m:sub>
+                                    <m:r>
+                                      <w:rPr>
+                                        <w:rFonts w:ascii="Cambria Math" w:hAnsi="Cambria Math"/>
+                                      </w:rPr>
+                                      <m:t>0</m:t>
+                                    </m:r>
+                                  </m:sub>
+                                </m:sSub>
+                                <m:r>
+                                  <w:rPr>
+                                    <w:rFonts w:ascii="Cambria Math" w:hAnsi="Cambria Math"/>
+                                  </w:rPr>
+                                  <m:t>-Y</m:t>
+                                </m:r>
+                              </m:e>
+                              <m:sub>
+                                <m:r>
+                                  <w:rPr>
+                                    <w:rFonts w:ascii="Cambria Math" w:hAnsi="Cambria Math"/>
+                                  </w:rPr>
+                                  <m:t>C</m:t>
+                                </m:r>
+                              </m:sub>
+                            </m:sSub>
+                          </m:e>
+                        </m:mr>
+                        <m:mr>
+                          <m:e>
+                            <m:sSub>
+                              <m:sSubPr>
+                                <m:ctrlPr>
+                                  <w:rPr>
+                                    <w:rFonts w:ascii="Cambria Math" w:hAnsi="Cambria Math"/>
+                                    <w:i/>
+                                  </w:rPr>
+                                </m:ctrlPr>
+                              </m:sSubPr>
+                              <m:e>
+                                <m:r>
+                                  <w:rPr>
+                                    <w:rFonts w:ascii="Cambria Math" w:hAnsi="Cambria Math"/>
+                                  </w:rPr>
+                                  <m:t>Z</m:t>
+                                </m:r>
+                              </m:e>
+                              <m:sub>
+                                <m:r>
+                                  <w:rPr>
+                                    <w:rFonts w:ascii="Cambria Math" w:hAnsi="Cambria Math"/>
+                                  </w:rPr>
+                                  <m:t>2</m:t>
+                                </m:r>
+                              </m:sub>
+                            </m:sSub>
+                          </m:e>
+                          <m:e>
+                            <m:sSub>
+                              <m:sSubPr>
+                                <m:ctrlPr>
+                                  <w:rPr>
+                                    <w:rFonts w:ascii="Cambria Math" w:hAnsi="Cambria Math"/>
+                                    <w:i/>
+                                  </w:rPr>
+                                </m:ctrlPr>
+                              </m:sSubPr>
+                              <m:e>
+                                <m:r>
+                                  <w:rPr>
+                                    <w:rFonts w:ascii="Cambria Math" w:hAnsi="Cambria Math"/>
+                                  </w:rPr>
+                                  <m:t>Z</m:t>
+                                </m:r>
+                              </m:e>
+                              <m:sub>
+                                <m:r>
+                                  <w:rPr>
+                                    <w:rFonts w:ascii="Cambria Math" w:hAnsi="Cambria Math"/>
+                                  </w:rPr>
+                                  <m:t>0</m:t>
+                                </m:r>
+                              </m:sub>
+                            </m:sSub>
+                            <m:r>
+                              <w:rPr>
+                                <w:rFonts w:ascii="Cambria Math" w:hAnsi="Cambria Math"/>
+                              </w:rPr>
+                              <m:t>-</m:t>
+                            </m:r>
+                            <m:sSub>
+                              <m:sSubPr>
+                                <m:ctrlPr>
+                                  <w:rPr>
+                                    <w:rFonts w:ascii="Cambria Math" w:hAnsi="Cambria Math"/>
+                                    <w:i/>
+                                  </w:rPr>
+                                </m:ctrlPr>
+                              </m:sSubPr>
+                              <m:e>
+                                <m:r>
+                                  <w:rPr>
+                                    <w:rFonts w:ascii="Cambria Math" w:hAnsi="Cambria Math"/>
+                                  </w:rPr>
+                                  <m:t>Z</m:t>
+                                </m:r>
+                              </m:e>
+                              <m:sub>
+                                <m:r>
+                                  <w:rPr>
+                                    <w:rFonts w:ascii="Cambria Math" w:hAnsi="Cambria Math"/>
+                                  </w:rPr>
+                                  <m:t>C</m:t>
+                                </m:r>
+                              </m:sub>
+                            </m:sSub>
+                          </m:e>
+                        </m:mr>
+                      </m:m>
+                    </m:e>
+                  </m:mr>
+                </m:m>
+              </m:e>
+            </m:d>
+          </m:den>
+        </m:f>
+      </m:oMath>
+      <w:r>
+        <w:rPr>
+          <w:rFonts w:hint="eastAsia"/>
+        </w:rPr>
+        <w:t xml:space="preserve">     </w:t>
+      </w:r>
+      <w:r>
+        <w:t xml:space="preserve">   </w:t>
+      </w:r>
+      <w:r>
+        <w:rPr>
+          <w:rFonts w:hint="eastAsia"/>
+        </w:rPr>
+        <w:t xml:space="preserve">      (6)</w:t>
+      </w:r>
+    </w:p>
+    <w:p>
+      <w:pPr>
+        <w:spacing w:before="240" w:line="276" w:lineRule="auto"/>
+      </w:pPr>
+      <w:r>
+        <w:t xml:space="preserve">Then P (X, Y, Z) can be obtained by plugging the value of t in equation (6) back into equation (5). Using this method, 3D points of the object can be recovered from the corresponding 2D points in the frames. Then the 3D </w:t>
+      </w:r>
+      <w:r>
+        <w:t>sur</w:t>
+      </w:r>
+      <w:r>
+        <w:t>face of the object can be recovered.</w:t>
+      </w:r>
+    </w:p>
+    <w:p>
+      <w:pPr>
+        <w:pStyle w:val="1"/>
+        <w:spacing w:line="276" w:lineRule="auto"/>
+        <w:rPr>
+          <w:rFonts w:eastAsiaTheme="minorEastAsia"/>
+        </w:rPr>
+      </w:pPr>
+      <w:r>
+        <w:rPr>
+          <w:rFonts w:eastAsiaTheme="minorEastAsia" w:hint="eastAsia"/>
+        </w:rPr>
+        <w:t>Overall Results</w:t>
+      </w:r>
     </w:p>
     <w:p>
       <w:pPr>
         <w:spacing w:line="276" w:lineRule="auto"/>
       </w:pPr>
+      <w:r>
+        <w:t xml:space="preserve">Fig.9 is a result of our 3D scanner that scans a hand. </w:t>
+      </w:r>
+      <w:r>
+        <w:t xml:space="preserve">This result has achieved our expectation on this simple 3D scanner. As can be seen, the shape of the hand is adequately clear, and the 3D point cloud is quite dense. </w:t>
+      </w:r>
+    </w:p>
+    <w:p>
+      <w:pPr>
+        <w:spacing w:line="276" w:lineRule="auto"/>
+        <w:rPr>
+          <w:noProof/>
+        </w:rPr>
+      </w:pPr>
+      <w:r>
+        <w:rPr>
+          <w:rFonts w:hint="eastAsia"/>
+          <w:noProof/>
+        </w:rPr>
+        <w:drawing>
+          <wp:anchor distT="0" distB="0" distL="114300" distR="114300" simplePos="0" relativeHeight="251684864" behindDoc="0" locked="0" layoutInCell="1" allowOverlap="1" wp14:anchorId="310E1714" wp14:editId="04983528">
+            <wp:simplePos x="0" y="0"/>
+            <wp:positionH relativeFrom="margin">
+              <wp:posOffset>-19050</wp:posOffset>
+            </wp:positionH>
+            <wp:positionV relativeFrom="paragraph">
+              <wp:posOffset>231140</wp:posOffset>
+            </wp:positionV>
+            <wp:extent cx="2028825" cy="1153795"/>
+            <wp:effectExtent l="0" t="0" r="9525" b="8255"/>
+            <wp:wrapTopAndBottom/>
+            <wp:docPr id="19" name="图片 19"/>
+            <wp:cNvGraphicFramePr>
+              <a:graphicFrameLocks xmlns:a="http://schemas.openxmlformats.org/drawingml/2006/main" noChangeAspect="1"/>
+            </wp:cNvGraphicFramePr>
+            <a:graphic xmlns:a="http://schemas.openxmlformats.org/drawingml/2006/main">
+              <a:graphicData uri="http://schemas.openxmlformats.org/drawingml/2006/picture">
+                <pic:pic xmlns:pic="http://schemas.openxmlformats.org/drawingml/2006/picture">
+                  <pic:nvPicPr>
+                    <pic:cNvPr id="19" name="hand3.tiff"/>
+                    <pic:cNvPicPr/>
+                  </pic:nvPicPr>
+                  <pic:blipFill rotWithShape="1">
+                    <a:blip r:embed="rId17" cstate="print">
+                      <a:extLst>
+                        <a:ext uri="{28A0092B-C50C-407E-A947-70E740481C1C}">
+                          <a14:useLocalDpi xmlns:a14="http://schemas.microsoft.com/office/drawing/2010/main" val="0"/>
+                        </a:ext>
+                      </a:extLst>
+                    </a:blip>
+                    <a:srcRect l="1" r="881" b="14247"/>
+                    <a:stretch/>
+                  </pic:blipFill>
+                  <pic:spPr bwMode="auto">
+                    <a:xfrm>
+                      <a:off x="0" y="0"/>
+                      <a:ext cx="2028825" cy="1153795"/>
+                    </a:xfrm>
+                    <a:prstGeom prst="rect">
+                      <a:avLst/>
+                    </a:prstGeom>
+                    <a:ln>
+                      <a:noFill/>
+                    </a:ln>
+                    <a:extLst>
+                      <a:ext uri="{53640926-AAD7-44D8-BBD7-CCE9431645EC}">
+                        <a14:shadowObscured xmlns:a14="http://schemas.microsoft.com/office/drawing/2010/main"/>
+                      </a:ext>
+                    </a:extLst>
+                  </pic:spPr>
+                </pic:pic>
+              </a:graphicData>
+            </a:graphic>
+            <wp14:sizeRelH relativeFrom="margin">
+              <wp14:pctWidth>0</wp14:pctWidth>
+            </wp14:sizeRelH>
+            <wp14:sizeRelV relativeFrom="margin">
+              <wp14:pctHeight>0</wp14:pctHeight>
+            </wp14:sizeRelV>
+          </wp:anchor>
+        </w:drawing>
+      </w:r>
+      <w:r>
+        <w:rPr>
+          <w:rFonts w:hint="eastAsia"/>
+          <w:noProof/>
+        </w:rPr>
+        <w:drawing>
+          <wp:anchor distT="0" distB="0" distL="114300" distR="114300" simplePos="0" relativeHeight="251683840" behindDoc="0" locked="0" layoutInCell="1" allowOverlap="1" wp14:anchorId="5E3BFFAB" wp14:editId="3ECC2F8B">
+            <wp:simplePos x="0" y="0"/>
+            <wp:positionH relativeFrom="margin">
+              <wp:align>right</wp:align>
+            </wp:positionH>
+            <wp:positionV relativeFrom="paragraph">
+              <wp:posOffset>251460</wp:posOffset>
+            </wp:positionV>
+            <wp:extent cx="1952625" cy="1123950"/>
+            <wp:effectExtent l="0" t="0" r="9525" b="0"/>
+            <wp:wrapTopAndBottom/>
+            <wp:docPr id="2" name="图片 2"/>
+            <wp:cNvGraphicFramePr>
+              <a:graphicFrameLocks xmlns:a="http://schemas.openxmlformats.org/drawingml/2006/main" noChangeAspect="1"/>
+            </wp:cNvGraphicFramePr>
+            <a:graphic xmlns:a="http://schemas.openxmlformats.org/drawingml/2006/main">
+              <a:graphicData uri="http://schemas.openxmlformats.org/drawingml/2006/picture">
+                <pic:pic xmlns:pic="http://schemas.openxmlformats.org/drawingml/2006/picture">
+                  <pic:nvPicPr>
+                    <pic:cNvPr id="2" name="hand1.tiff"/>
+                    <pic:cNvPicPr/>
+                  </pic:nvPicPr>
+                  <pic:blipFill rotWithShape="1">
+                    <a:blip r:embed="rId18" cstate="print">
+                      <a:extLst>
+                        <a:ext uri="{28A0092B-C50C-407E-A947-70E740481C1C}">
+                          <a14:useLocalDpi xmlns:a14="http://schemas.microsoft.com/office/drawing/2010/main" val="0"/>
+                        </a:ext>
+                      </a:extLst>
+                    </a:blip>
+                    <a:srcRect t="14163" r="3755" b="9871"/>
+                    <a:stretch/>
+                  </pic:blipFill>
+                  <pic:spPr bwMode="auto">
+                    <a:xfrm>
+                      <a:off x="0" y="0"/>
+                      <a:ext cx="1952625" cy="1123950"/>
+                    </a:xfrm>
+                    <a:prstGeom prst="rect">
+                      <a:avLst/>
+                    </a:prstGeom>
+                    <a:ln>
+                      <a:noFill/>
+                    </a:ln>
+                    <a:extLst>
+                      <a:ext uri="{53640926-AAD7-44D8-BBD7-CCE9431645EC}">
+                        <a14:shadowObscured xmlns:a14="http://schemas.microsoft.com/office/drawing/2010/main"/>
+                      </a:ext>
+                    </a:extLst>
+                  </pic:spPr>
+                </pic:pic>
+              </a:graphicData>
+            </a:graphic>
+            <wp14:sizeRelH relativeFrom="margin">
+              <wp14:pctWidth>0</wp14:pctWidth>
+            </wp14:sizeRelH>
+            <wp14:sizeRelV relativeFrom="margin">
+              <wp14:pctHeight>0</wp14:pctHeight>
+            </wp14:sizeRelV>
+          </wp:anchor>
+        </w:drawing>
+      </w:r>
+    </w:p>
+    <w:p>
+      <w:pPr>
+        <w:spacing w:line="276" w:lineRule="auto"/>
+        <w:rPr>
+          <w:noProof/>
+        </w:rPr>
+      </w:pPr>
+      <w:r>
+        <w:rPr>
+          <w:rFonts w:hint="eastAsia"/>
+          <w:noProof/>
+        </w:rPr>
+        <w:drawing>
+          <wp:anchor distT="0" distB="0" distL="114300" distR="114300" simplePos="0" relativeHeight="251686912" behindDoc="0" locked="0" layoutInCell="1" allowOverlap="1" wp14:anchorId="1F79AEB1" wp14:editId="1A2F910C">
+            <wp:simplePos x="0" y="0"/>
+            <wp:positionH relativeFrom="margin">
+              <wp:align>right</wp:align>
+            </wp:positionH>
+            <wp:positionV relativeFrom="paragraph">
+              <wp:posOffset>1417955</wp:posOffset>
+            </wp:positionV>
+            <wp:extent cx="1943100" cy="1172210"/>
+            <wp:effectExtent l="0" t="0" r="0" b="8890"/>
+            <wp:wrapTopAndBottom/>
+            <wp:docPr id="21" name="图片 21"/>
+            <wp:cNvGraphicFramePr>
+              <a:graphicFrameLocks xmlns:a="http://schemas.openxmlformats.org/drawingml/2006/main" noChangeAspect="1"/>
+            </wp:cNvGraphicFramePr>
+            <a:graphic xmlns:a="http://schemas.openxmlformats.org/drawingml/2006/main">
+              <a:graphicData uri="http://schemas.openxmlformats.org/drawingml/2006/picture">
+                <pic:pic xmlns:pic="http://schemas.openxmlformats.org/drawingml/2006/picture">
+                  <pic:nvPicPr>
+                    <pic:cNvPr id="21" name="hand4.tiff"/>
+                    <pic:cNvPicPr/>
+                  </pic:nvPicPr>
+                  <pic:blipFill rotWithShape="1">
+                    <a:blip r:embed="rId19" cstate="print">
+                      <a:extLst>
+                        <a:ext uri="{28A0092B-C50C-407E-A947-70E740481C1C}">
+                          <a14:useLocalDpi xmlns:a14="http://schemas.microsoft.com/office/drawing/2010/main" val="0"/>
+                        </a:ext>
+                      </a:extLst>
+                    </a:blip>
+                    <a:srcRect r="11305"/>
+                    <a:stretch/>
+                  </pic:blipFill>
+                  <pic:spPr bwMode="auto">
+                    <a:xfrm>
+                      <a:off x="0" y="0"/>
+                      <a:ext cx="1943100" cy="1172210"/>
+                    </a:xfrm>
+                    <a:prstGeom prst="rect">
+                      <a:avLst/>
+                    </a:prstGeom>
+                    <a:ln>
+                      <a:noFill/>
+                    </a:ln>
+                    <a:extLst>
+                      <a:ext uri="{53640926-AAD7-44D8-BBD7-CCE9431645EC}">
+                        <a14:shadowObscured xmlns:a14="http://schemas.microsoft.com/office/drawing/2010/main"/>
+                      </a:ext>
+                    </a:extLst>
+                  </pic:spPr>
+                </pic:pic>
+              </a:graphicData>
+            </a:graphic>
+            <wp14:sizeRelH relativeFrom="margin">
+              <wp14:pctWidth>0</wp14:pctWidth>
+            </wp14:sizeRelH>
+            <wp14:sizeRelV relativeFrom="margin">
+              <wp14:pctHeight>0</wp14:pctHeight>
+            </wp14:sizeRelV>
+          </wp:anchor>
+        </w:drawing>
+      </w:r>
+      <w:r>
+        <w:rPr>
+          <w:rFonts w:hint="eastAsia"/>
+          <w:noProof/>
+        </w:rPr>
+        <w:drawing>
+          <wp:anchor distT="0" distB="0" distL="114300" distR="114300" simplePos="0" relativeHeight="251685888" behindDoc="0" locked="0" layoutInCell="1" allowOverlap="1" wp14:anchorId="3C5D7FAC" wp14:editId="69F7CA4A">
+            <wp:simplePos x="0" y="0"/>
+            <wp:positionH relativeFrom="margin">
+              <wp:align>left</wp:align>
+            </wp:positionH>
+            <wp:positionV relativeFrom="paragraph">
+              <wp:posOffset>1417955</wp:posOffset>
+            </wp:positionV>
+            <wp:extent cx="2171700" cy="1162050"/>
+            <wp:effectExtent l="0" t="0" r="0" b="0"/>
+            <wp:wrapTopAndBottom/>
+            <wp:docPr id="20" name="图片 20"/>
+            <wp:cNvGraphicFramePr>
+              <a:graphicFrameLocks xmlns:a="http://schemas.openxmlformats.org/drawingml/2006/main" noChangeAspect="1"/>
+            </wp:cNvGraphicFramePr>
+            <a:graphic xmlns:a="http://schemas.openxmlformats.org/drawingml/2006/main">
+              <a:graphicData uri="http://schemas.openxmlformats.org/drawingml/2006/picture">
+                <pic:pic xmlns:pic="http://schemas.openxmlformats.org/drawingml/2006/picture">
+                  <pic:nvPicPr>
+                    <pic:cNvPr id="20" name="hand2.tiff"/>
+                    <pic:cNvPicPr/>
+                  </pic:nvPicPr>
+                  <pic:blipFill rotWithShape="1">
+                    <a:blip r:embed="rId20" cstate="print">
+                      <a:extLst>
+                        <a:ext uri="{28A0092B-C50C-407E-A947-70E740481C1C}">
+                          <a14:useLocalDpi xmlns:a14="http://schemas.microsoft.com/office/drawing/2010/main" val="0"/>
+                        </a:ext>
+                      </a:extLst>
+                    </a:blip>
+                    <a:srcRect r="20668" b="813"/>
+                    <a:stretch/>
+                  </pic:blipFill>
+                  <pic:spPr bwMode="auto">
+                    <a:xfrm>
+                      <a:off x="0" y="0"/>
+                      <a:ext cx="2171700" cy="1162050"/>
+                    </a:xfrm>
+                    <a:prstGeom prst="rect">
+                      <a:avLst/>
+                    </a:prstGeom>
+                    <a:ln>
+                      <a:noFill/>
+                    </a:ln>
+                    <a:extLst>
+                      <a:ext uri="{53640926-AAD7-44D8-BBD7-CCE9431645EC}">
+                        <a14:shadowObscured xmlns:a14="http://schemas.microsoft.com/office/drawing/2010/main"/>
+                      </a:ext>
+                    </a:extLst>
+                  </pic:spPr>
+                </pic:pic>
+              </a:graphicData>
+            </a:graphic>
+            <wp14:sizeRelH relativeFrom="margin">
+              <wp14:pctWidth>0</wp14:pctWidth>
+            </wp14:sizeRelH>
+            <wp14:sizeRelV relativeFrom="margin">
+              <wp14:pctHeight>0</wp14:pctHeight>
+            </wp14:sizeRelV>
+          </wp:anchor>
+        </w:drawing>
+      </w:r>
+    </w:p>
+    <w:p>
+      <w:pPr>
+        <w:spacing w:line="276" w:lineRule="auto"/>
+        <w:jc w:val="center"/>
+      </w:pPr>
+      <w:r>
+        <w:rPr>
+          <w:rFonts w:hint="eastAsia"/>
+          <w:noProof/>
+        </w:rPr>
+        <w:t xml:space="preserve">Fig.9 </w:t>
+      </w:r>
+      <w:r>
+        <w:rPr>
+          <w:noProof/>
+        </w:rPr>
+        <w:t xml:space="preserve">3D </w:t>
+      </w:r>
+      <w:r>
+        <w:rPr>
+          <w:noProof/>
+        </w:rPr>
+        <w:t>Scanning Result of a H</w:t>
+      </w:r>
+      <w:r>
+        <w:rPr>
+          <w:noProof/>
+        </w:rPr>
+        <w:t>and</w:t>
+      </w:r>
     </w:p>
     <w:p>
       <w:pPr>
@@ -5304,72 +7837,135 @@
         <w:rPr>
           <w:rFonts w:eastAsiaTheme="minorEastAsia" w:hint="eastAsia"/>
         </w:rPr>
-        <w:t>Overall Results</w:t>
+        <w:lastRenderedPageBreak/>
+        <w:t>Conclusion</w:t>
       </w:r>
     </w:p>
     <w:p>
       <w:pPr>
         <w:spacing w:line="276" w:lineRule="auto"/>
       </w:pPr>
+      <w:r>
+        <w:t>In t</w:t>
+      </w:r>
+      <w:r>
+        <w:rPr>
+          <w:rFonts w:hint="eastAsia"/>
+        </w:rPr>
+        <w:t>his project</w:t>
+      </w:r>
+      <w:r>
+        <w:t>, we</w:t>
+      </w:r>
+      <w:r>
+        <w:rPr>
+          <w:rFonts w:hint="eastAsia"/>
+        </w:rPr>
+        <w:t xml:space="preserve"> have</w:t>
+      </w:r>
+      <w:r>
+        <w:rPr>
+          <w:rFonts w:hint="eastAsia"/>
+        </w:rPr>
+        <w:t xml:space="preserve"> successfully implemented the 3D scanning from shadows</w:t>
+      </w:r>
+      <w:r>
+        <w:t xml:space="preserve">. </w:t>
+      </w:r>
+      <w:r>
+        <w:t xml:space="preserve">This demonstrated that a weak structured light system with simple and easy-to-access equipment can result in an adequate 3D scanner. </w:t>
+      </w:r>
+      <w:r>
+        <w:t xml:space="preserve">Although the </w:t>
+      </w:r>
+      <w:r>
+        <w:t xml:space="preserve">accuracy </w:t>
+      </w:r>
+      <w:r>
+        <w:t xml:space="preserve">of this simple scanner is </w:t>
+      </w:r>
+      <w:r>
+        <w:t>far less than the requirements on that for industrial use,</w:t>
+      </w:r>
+      <w:r>
+        <w:t xml:space="preserve"> </w:t>
+      </w:r>
+      <w:r>
+        <w:t xml:space="preserve">it could be useful in the entertainment industry whose requirements on scanning accuracy </w:t>
+      </w:r>
+      <w:r>
+        <w:t>would</w:t>
+      </w:r>
+      <w:r>
+        <w:t xml:space="preserve"> be lower. </w:t>
+      </w:r>
     </w:p>
     <w:p>
       <w:pPr>
         <w:spacing w:line="276" w:lineRule="auto"/>
       </w:pPr>
+      <w:r>
+        <w:t xml:space="preserve">Additionally, </w:t>
+      </w:r>
+      <w:r>
+        <w:t>further improvements can be made to this s</w:t>
+      </w:r>
+      <w:r>
+        <w:t>canner by merging multiple scan results</w:t>
+      </w:r>
+      <w:r>
+        <w:t xml:space="preserve">. A single scan can only output the 3D surface that faces the camera, </w:t>
+      </w:r>
+      <w:r>
+        <w:t>but</w:t>
+      </w:r>
+      <w:r>
+        <w:t xml:space="preserve"> multiple scans</w:t>
+      </w:r>
+      <w:r>
+        <w:t xml:space="preserve"> from different perspectives</w:t>
+      </w:r>
+      <w:r>
+        <w:t xml:space="preserve"> </w:t>
+      </w:r>
+      <w:r>
+        <w:t>will</w:t>
+      </w:r>
+      <w:bookmarkStart w:id="0" w:name="_GoBack"/>
+      <w:bookmarkEnd w:id="0"/>
+      <w:r>
+        <w:t xml:space="preserve"> give us the 3D reconstruction of surfaces seen from different angles, thus could output a full 3D reconstruction</w:t>
+      </w:r>
+      <w:r>
+        <w:t xml:space="preserve"> of an object</w:t>
+      </w:r>
+      <w:r>
+        <w:t>.</w:t>
+      </w:r>
+    </w:p>
+    <w:p>
+      <w:pPr>
+        <w:pStyle w:val="1"/>
+        <w:spacing w:line="276" w:lineRule="auto"/>
+        <w:rPr>
+          <w:rFonts w:eastAsiaTheme="minorEastAsia"/>
+        </w:rPr>
+      </w:pPr>
+      <w:r>
+        <w:rPr>
+          <w:rFonts w:eastAsiaTheme="minorEastAsia" w:hint="eastAsia"/>
+        </w:rPr>
+        <w:t>Reference</w:t>
+      </w:r>
     </w:p>
     <w:p>
       <w:pPr>
         <w:spacing w:line="276" w:lineRule="auto"/>
       </w:pPr>
-    </w:p>
-    <w:p>
-      <w:pPr>
-        <w:pStyle w:val="1"/>
-        <w:spacing w:line="276" w:lineRule="auto"/>
-        <w:rPr>
-          <w:rFonts w:eastAsiaTheme="minorEastAsia"/>
-        </w:rPr>
-      </w:pPr>
-      <w:r>
-        <w:rPr>
-          <w:rFonts w:eastAsiaTheme="minorEastAsia" w:hint="eastAsia"/>
-        </w:rPr>
-        <w:t>Conclusion</w:t>
-      </w:r>
-    </w:p>
-    <w:p>
-      <w:pPr>
-        <w:spacing w:line="276" w:lineRule="auto"/>
-      </w:pPr>
-    </w:p>
-    <w:p>
-      <w:pPr>
-        <w:spacing w:line="276" w:lineRule="auto"/>
-      </w:pPr>
-    </w:p>
-    <w:p>
-      <w:pPr>
-        <w:pStyle w:val="1"/>
-        <w:spacing w:line="276" w:lineRule="auto"/>
-        <w:rPr>
-          <w:rFonts w:eastAsiaTheme="minorEastAsia"/>
-        </w:rPr>
-      </w:pPr>
-      <w:r>
-        <w:rPr>
-          <w:rFonts w:eastAsiaTheme="minorEastAsia" w:hint="eastAsia"/>
-        </w:rPr>
-        <w:t>Reference</w:t>
-      </w:r>
-    </w:p>
-    <w:p>
-      <w:pPr>
-        <w:spacing w:line="276" w:lineRule="auto"/>
-      </w:pPr>
       <w:r>
         <w:t xml:space="preserve">[1] Jean-Yves Bouguet, 3D Photography on your desk, </w:t>
       </w:r>
-      <w:hyperlink r:id="rId17" w:history="1">
+      <w:hyperlink r:id="rId21" w:history="1">
         <w:r>
           <w:rPr>
             <w:rStyle w:val="a6"/>
@@ -5402,7 +7998,7 @@
       <w:r>
         <w:t xml:space="preserve">, </w:t>
       </w:r>
-      <w:hyperlink r:id="rId18" w:history="1">
+      <w:hyperlink r:id="rId22" w:history="1">
         <w:r>
           <w:rPr>
             <w:rStyle w:val="a6"/>
@@ -6329,7 +8925,7 @@
 </file>
 
 <file path=customXml/itemProps1.xml><?xml version="1.0" encoding="utf-8"?>
-<ds:datastoreItem xmlns:ds="http://schemas.openxmlformats.org/officeDocument/2006/customXml" ds:itemID="{7BCD359A-3139-4255-B295-789E9F7FDB86}">
+<ds:datastoreItem xmlns:ds="http://schemas.openxmlformats.org/officeDocument/2006/customXml" ds:itemID="{03A54073-C3BE-4E80-AB60-18EA27B30CCE}">
   <ds:schemaRefs>
     <ds:schemaRef ds:uri="http://schemas.openxmlformats.org/officeDocument/2006/bibliography"/>
   </ds:schemaRefs>

</xml_diff>